<commit_message>
Color changes/template added, perfomance enchancements
</commit_message>
<xml_diff>
--- a/templates/naas_template.docx
+++ b/templates/naas_template.docx
@@ -738,6 +738,7 @@
               </w:rPr>
               <w:t xml:space="preserve"> to appoint Naas to be your sole career agent to represent you to its own clients. (c) </w:t>
             </w:r>
+            <w:proofErr w:type="gramStart"/>
             <w:r>
               <w:rPr>
                 <w:rFonts w:eastAsia="Times New Roman" w:cs="Calibri"/>
@@ -750,6 +751,7 @@
               </w:rPr>
               <w:t>Agree,</w:t>
             </w:r>
+            <w:proofErr w:type="gramEnd"/>
             <w:r>
               <w:rPr>
                 <w:rFonts w:eastAsia="Times New Roman" w:cs="Calibri"/>
@@ -874,21 +876,14 @@
         <w:spacing w:after="200" w:line="276" w:lineRule="auto"/>
       </w:pPr>
     </w:p>
-    <w:p>
-      <w:pPr>
-        <w:spacing w:after="200" w:line="276" w:lineRule="auto"/>
-      </w:pPr>
-    </w:p>
-    <w:p>
-      <w:pPr>
-        <w:spacing w:after="200" w:line="276" w:lineRule="auto"/>
-      </w:pPr>
-    </w:p>
+    <w:p/>
+    <w:p/>
+    <w:p/>
     <w:sectPr>
       <w:headerReference w:type="default" r:id="rId8"/>
       <w:footerReference w:type="default" r:id="rId9"/>
       <w:pgSz w:w="12240" w:h="15840"/>
-      <w:pgMar w:top="1440" w:right="1800" w:bottom="1440" w:left="1800" w:header="737" w:footer="0" w:gutter="0"/>
+      <w:pgMar w:top="1440" w:right="1800" w:bottom="1440" w:left="1800" w:header="720" w:footer="720" w:gutter="0"/>
       <w:cols w:space="720"/>
       <w:docGrid w:linePitch="360"/>
     </w:sectPr>
@@ -1761,7 +1756,7 @@
       <mc:AlternateContent>
         <mc:Choice Requires="wpg">
           <w:drawing>
-            <wp:inline distT="0" distB="0" distL="0" distR="0" wp14:anchorId="70BECA09" wp14:editId="6259AE48">
+            <wp:inline distT="0" distB="0" distL="0" distR="0" wp14:anchorId="6DBC5CC8" wp14:editId="6E406096">
               <wp:extent cx="173990" cy="12700"/>
               <wp:effectExtent l="0" t="0" r="0" b="0"/>
               <wp:docPr id="1673231817" name="Group 1"/>
@@ -1826,7 +1821,7 @@
         </mc:Choice>
         <mc:Fallback>
           <w:pict>
-            <v:group w14:anchorId="7170C439" id="Group 1" o:spid="_x0000_s1026" style="width:13.7pt;height:1pt;mso-position-horizontal-relative:char;mso-position-vertical-relative:line" coordsize="274,20" o:gfxdata="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">
+            <v:group w14:anchorId="189C7899" id="Group 1" o:spid="_x0000_s1026" style="width:13.7pt;height:1pt;mso-position-horizontal-relative:char;mso-position-vertical-relative:line" coordsize="274,20" o:gfxdata="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">
               <v:rect id="Rectangle 2" o:spid="_x0000_s1027" style="position:absolute;width:274;height:20;visibility:visible;mso-wrap-style:square;v-text-anchor:top" o:gfxdata="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" fillcolor="#a6a6a6" stroked="f"/>
               <w10:anchorlock/>
             </v:group>
@@ -1834,30 +1829,6 @@
         </mc:Fallback>
       </mc:AlternateContent>
     </w:r>
-  </w:p>
-  <w:p>
-    <w:pPr>
-      <w:widowControl w:val="0"/>
-      <w:tabs>
-        <w:tab w:val="left" w:pos="5070"/>
-      </w:tabs>
-      <w:autoSpaceDE w:val="0"/>
-      <w:autoSpaceDN w:val="0"/>
-      <w:rPr>
-        <w:rFonts w:ascii="Times New Roman" w:eastAsia="Times New Roman" w:hAnsi="Times New Roman" w:cs="Times New Roman"/>
-      </w:rPr>
-    </w:pPr>
-    <w:r>
-      <w:rPr>
-        <w:rFonts w:ascii="Times New Roman" w:eastAsia="Times New Roman" w:hAnsi="Times New Roman" w:cs="Times New Roman"/>
-      </w:rPr>
-      <w:tab/>
-    </w:r>
-  </w:p>
-  <w:p>
-    <w:pPr>
-      <w:pStyle w:val="Footer"/>
-    </w:pPr>
   </w:p>
 </w:ftr>
 </file>
@@ -1894,13 +1865,13 @@
         <w:szCs w:val="28"/>
       </w:rPr>
       <w:drawing>
-        <wp:anchor distT="0" distB="0" distL="114300" distR="114300" simplePos="0" relativeHeight="251665408" behindDoc="0" locked="0" layoutInCell="1" allowOverlap="1" wp14:anchorId="29CDAC02" wp14:editId="4C8E790D">
+        <wp:anchor distT="0" distB="0" distL="114300" distR="114300" simplePos="0" relativeHeight="251659264" behindDoc="0" locked="0" layoutInCell="1" allowOverlap="1" wp14:anchorId="721E091A" wp14:editId="6E42349F">
           <wp:simplePos x="0" y="0"/>
           <wp:positionH relativeFrom="leftMargin">
-            <wp:align>right</wp:align>
+            <wp:posOffset>285750</wp:posOffset>
           </wp:positionH>
           <wp:positionV relativeFrom="paragraph">
-            <wp:posOffset>-254000</wp:posOffset>
+            <wp:posOffset>-330200</wp:posOffset>
           </wp:positionV>
           <wp:extent cx="856143" cy="786383"/>
           <wp:effectExtent l="0" t="0" r="1270" b="0"/>
@@ -1948,15 +1919,6 @@
           </wp14:sizeRelV>
         </wp:anchor>
       </w:drawing>
-    </w:r>
-    <w:r>
-      <w:br/>
-    </w:r>
-    <w:r>
-      <w:br/>
-    </w:r>
-    <w:r>
-      <w:br/>
     </w:r>
   </w:p>
 </w:hdr>
@@ -2135,31 +2097,31 @@
       </w:rPr>
     </w:lvl>
   </w:abstractNum>
-  <w:num w:numId="1" w16cid:durableId="1125388949">
+  <w:num w:numId="1" w16cid:durableId="59714468">
     <w:abstractNumId w:val="8"/>
   </w:num>
-  <w:num w:numId="2" w16cid:durableId="1319924708">
+  <w:num w:numId="2" w16cid:durableId="83765250">
     <w:abstractNumId w:val="6"/>
   </w:num>
-  <w:num w:numId="3" w16cid:durableId="1601720111">
+  <w:num w:numId="3" w16cid:durableId="1539659571">
     <w:abstractNumId w:val="5"/>
   </w:num>
-  <w:num w:numId="4" w16cid:durableId="1281449502">
+  <w:num w:numId="4" w16cid:durableId="2101825888">
     <w:abstractNumId w:val="4"/>
   </w:num>
-  <w:num w:numId="5" w16cid:durableId="396586342">
+  <w:num w:numId="5" w16cid:durableId="607810287">
     <w:abstractNumId w:val="7"/>
   </w:num>
-  <w:num w:numId="6" w16cid:durableId="2006004983">
+  <w:num w:numId="6" w16cid:durableId="11104518">
     <w:abstractNumId w:val="3"/>
   </w:num>
-  <w:num w:numId="7" w16cid:durableId="1073696642">
+  <w:num w:numId="7" w16cid:durableId="1847673559">
     <w:abstractNumId w:val="2"/>
   </w:num>
-  <w:num w:numId="8" w16cid:durableId="428888785">
+  <w:num w:numId="8" w16cid:durableId="1972787601">
     <w:abstractNumId w:val="1"/>
   </w:num>
-  <w:num w:numId="9" w16cid:durableId="137453929">
+  <w:num w:numId="9" w16cid:durableId="568077114">
     <w:abstractNumId w:val="0"/>
   </w:num>
 </w:numbering>

</xml_diff>

<commit_message>
Added image recognition + major improvements to frontend and backend functionality
</commit_message>
<xml_diff>
--- a/templates/naas_template.docx
+++ b/templates/naas_template.docx
@@ -738,7 +738,6 @@
               </w:rPr>
               <w:t xml:space="preserve"> to appoint Naas to be your sole career agent to represent you to its own clients. (c) </w:t>
             </w:r>
-            <w:proofErr w:type="gramStart"/>
             <w:r>
               <w:rPr>
                 <w:rFonts w:eastAsia="Times New Roman" w:cs="Calibri"/>
@@ -751,6 +750,27 @@
               </w:rPr>
               <w:t>Agree,</w:t>
             </w:r>
+            <w:r>
+              <w:rPr>
+                <w:rFonts w:eastAsia="Times New Roman" w:cs="Calibri"/>
+                <w:i/>
+                <w:iCs/>
+                <w:sz w:val="24"/>
+                <w:szCs w:val="24"/>
+              </w:rPr>
+              <w:t xml:space="preserve"> to keep Naas clients’ </w:t>
+            </w:r>
+            <w:proofErr w:type="gramStart"/>
+            <w:r>
+              <w:rPr>
+                <w:rFonts w:eastAsia="Times New Roman" w:cs="Calibri"/>
+                <w:i/>
+                <w:iCs/>
+                <w:sz w:val="24"/>
+                <w:szCs w:val="24"/>
+              </w:rPr>
+              <w:t>information as</w:t>
+            </w:r>
             <w:proofErr w:type="gramEnd"/>
             <w:r>
               <w:rPr>
@@ -760,7 +780,7 @@
                 <w:sz w:val="24"/>
                 <w:szCs w:val="24"/>
               </w:rPr>
-              <w:t xml:space="preserve"> to keep Naas clients’ information as private &amp; confidential and shall not to approach them directly or indirectly. (d) </w:t>
+              <w:t xml:space="preserve"> private &amp; confidential and shall not to approach them directly or indirectly. (d) </w:t>
             </w:r>
             <w:r>
               <w:rPr>
@@ -917,16 +937,16 @@
       <w:widowControl w:val="0"/>
       <w:autoSpaceDE w:val="0"/>
       <w:autoSpaceDN w:val="0"/>
-      <w:spacing w:before="90" w:line="274" w:lineRule="exact"/>
+      <w:spacing w:before="20" w:line="274" w:lineRule="exact"/>
       <w:ind w:left="-1134"/>
       <w:rPr>
-        <w:rFonts w:ascii="Cambria" w:eastAsia="Times New Roman" w:hAnsi="Times New Roman" w:cs="Times New Roman"/>
+        <w:rFonts w:asciiTheme="majorHAnsi" w:eastAsia="Times New Roman" w:hAnsiTheme="majorHAnsi" w:cstheme="majorHAnsi"/>
         <w:sz w:val="16"/>
       </w:rPr>
     </w:pPr>
     <w:r>
       <w:rPr>
-        <w:rFonts w:ascii="Times New Roman" w:eastAsia="Times New Roman" w:hAnsi="Times New Roman" w:cs="Times New Roman"/>
+        <w:rFonts w:asciiTheme="majorHAnsi" w:eastAsia="Times New Roman" w:hAnsiTheme="majorHAnsi" w:cstheme="majorHAnsi"/>
         <w:b/>
         <w:color w:val="2A45A8"/>
         <w:w w:val="95"/>
@@ -936,7 +956,7 @@
     </w:r>
     <w:r>
       <w:rPr>
-        <w:rFonts w:ascii="Times New Roman" w:eastAsia="Times New Roman" w:hAnsi="Times New Roman" w:cs="Times New Roman"/>
+        <w:rFonts w:asciiTheme="majorHAnsi" w:eastAsia="Times New Roman" w:hAnsiTheme="majorHAnsi" w:cstheme="majorHAnsi"/>
         <w:b/>
         <w:color w:val="2A45A8"/>
         <w:spacing w:val="9"/>
@@ -947,7 +967,7 @@
     </w:r>
     <w:r>
       <w:rPr>
-        <w:rFonts w:ascii="Times New Roman" w:eastAsia="Times New Roman" w:hAnsi="Times New Roman" w:cs="Times New Roman"/>
+        <w:rFonts w:asciiTheme="majorHAnsi" w:eastAsia="Times New Roman" w:hAnsiTheme="majorHAnsi" w:cstheme="majorHAnsi"/>
         <w:b/>
         <w:color w:val="2A45A8"/>
         <w:w w:val="95"/>
@@ -957,7 +977,7 @@
     </w:r>
     <w:r>
       <w:rPr>
-        <w:rFonts w:ascii="Times New Roman" w:eastAsia="Times New Roman" w:hAnsi="Times New Roman" w:cs="Times New Roman"/>
+        <w:rFonts w:asciiTheme="majorHAnsi" w:eastAsia="Times New Roman" w:hAnsiTheme="majorHAnsi" w:cstheme="majorHAnsi"/>
         <w:b/>
         <w:color w:val="2A45A8"/>
         <w:spacing w:val="24"/>
@@ -968,7 +988,7 @@
     </w:r>
     <w:r>
       <w:rPr>
-        <w:rFonts w:ascii="Cambria" w:eastAsia="Times New Roman" w:hAnsi="Times New Roman" w:cs="Times New Roman"/>
+        <w:rFonts w:asciiTheme="majorHAnsi" w:eastAsia="Times New Roman" w:hAnsiTheme="majorHAnsi" w:cstheme="majorHAnsi"/>
         <w:color w:val="2A45A8"/>
         <w:w w:val="95"/>
         <w:sz w:val="18"/>
@@ -977,7 +997,7 @@
     </w:r>
     <w:r>
       <w:rPr>
-        <w:rFonts w:ascii="Cambria" w:eastAsia="Times New Roman" w:hAnsi="Times New Roman" w:cs="Times New Roman"/>
+        <w:rFonts w:asciiTheme="majorHAnsi" w:eastAsia="Times New Roman" w:hAnsiTheme="majorHAnsi" w:cstheme="majorHAnsi"/>
         <w:color w:val="2A45A8"/>
         <w:spacing w:val="16"/>
         <w:w w:val="95"/>
@@ -987,7 +1007,7 @@
     </w:r>
     <w:r>
       <w:rPr>
-        <w:rFonts w:ascii="Cambria" w:eastAsia="Times New Roman" w:hAnsi="Times New Roman" w:cs="Times New Roman"/>
+        <w:rFonts w:asciiTheme="majorHAnsi" w:eastAsia="Times New Roman" w:hAnsiTheme="majorHAnsi" w:cstheme="majorHAnsi"/>
         <w:color w:val="A6A6A6"/>
         <w:w w:val="95"/>
         <w:sz w:val="16"/>
@@ -996,7 +1016,7 @@
     </w:r>
     <w:r>
       <w:rPr>
-        <w:rFonts w:ascii="Cambria" w:eastAsia="Times New Roman" w:hAnsi="Times New Roman" w:cs="Times New Roman"/>
+        <w:rFonts w:asciiTheme="majorHAnsi" w:eastAsia="Times New Roman" w:hAnsiTheme="majorHAnsi" w:cstheme="majorHAnsi"/>
         <w:color w:val="A6A6A6"/>
         <w:spacing w:val="13"/>
         <w:w w:val="95"/>
@@ -1006,7 +1026,7 @@
     </w:r>
     <w:r>
       <w:rPr>
-        <w:rFonts w:ascii="Cambria" w:eastAsia="Times New Roman" w:hAnsi="Times New Roman" w:cs="Times New Roman"/>
+        <w:rFonts w:asciiTheme="majorHAnsi" w:eastAsia="Times New Roman" w:hAnsiTheme="majorHAnsi" w:cstheme="majorHAnsi"/>
         <w:color w:val="A6A6A6"/>
         <w:w w:val="95"/>
         <w:sz w:val="16"/>
@@ -1015,7 +1035,7 @@
     </w:r>
     <w:r>
       <w:rPr>
-        <w:rFonts w:ascii="Cambria" w:eastAsia="Times New Roman" w:hAnsi="Times New Roman" w:cs="Times New Roman"/>
+        <w:rFonts w:asciiTheme="majorHAnsi" w:eastAsia="Times New Roman" w:hAnsiTheme="majorHAnsi" w:cstheme="majorHAnsi"/>
         <w:color w:val="A6A6A6"/>
         <w:spacing w:val="20"/>
         <w:w w:val="95"/>
@@ -1025,7 +1045,7 @@
     </w:r>
     <w:r>
       <w:rPr>
-        <w:rFonts w:ascii="Cambria" w:eastAsia="Times New Roman" w:hAnsi="Times New Roman" w:cs="Times New Roman"/>
+        <w:rFonts w:asciiTheme="majorHAnsi" w:eastAsia="Times New Roman" w:hAnsiTheme="majorHAnsi" w:cstheme="majorHAnsi"/>
         <w:color w:val="2A45A8"/>
         <w:w w:val="95"/>
         <w:sz w:val="16"/>
@@ -1034,7 +1054,7 @@
     </w:r>
     <w:r>
       <w:rPr>
-        <w:rFonts w:ascii="Cambria" w:eastAsia="Times New Roman" w:hAnsi="Times New Roman" w:cs="Times New Roman"/>
+        <w:rFonts w:asciiTheme="majorHAnsi" w:eastAsia="Times New Roman" w:hAnsiTheme="majorHAnsi" w:cstheme="majorHAnsi"/>
         <w:color w:val="2A45A8"/>
         <w:spacing w:val="16"/>
         <w:w w:val="95"/>
@@ -1044,7 +1064,7 @@
     </w:r>
     <w:r>
       <w:rPr>
-        <w:rFonts w:ascii="Cambria" w:eastAsia="Times New Roman" w:hAnsi="Times New Roman" w:cs="Times New Roman"/>
+        <w:rFonts w:asciiTheme="majorHAnsi" w:eastAsia="Times New Roman" w:hAnsiTheme="majorHAnsi" w:cstheme="majorHAnsi"/>
         <w:color w:val="A6A6A6"/>
         <w:w w:val="95"/>
         <w:sz w:val="16"/>
@@ -1053,7 +1073,7 @@
     </w:r>
     <w:r>
       <w:rPr>
-        <w:rFonts w:ascii="Cambria" w:eastAsia="Times New Roman" w:hAnsi="Times New Roman" w:cs="Times New Roman"/>
+        <w:rFonts w:asciiTheme="majorHAnsi" w:eastAsia="Times New Roman" w:hAnsiTheme="majorHAnsi" w:cstheme="majorHAnsi"/>
         <w:color w:val="A6A6A6"/>
         <w:spacing w:val="20"/>
         <w:w w:val="95"/>
@@ -1063,7 +1083,7 @@
     </w:r>
     <w:r>
       <w:rPr>
-        <w:rFonts w:ascii="Cambria" w:eastAsia="Times New Roman" w:hAnsi="Times New Roman" w:cs="Times New Roman"/>
+        <w:rFonts w:asciiTheme="majorHAnsi" w:eastAsia="Times New Roman" w:hAnsiTheme="majorHAnsi" w:cstheme="majorHAnsi"/>
         <w:color w:val="A6A6A6"/>
         <w:w w:val="95"/>
         <w:sz w:val="16"/>
@@ -1072,170 +1092,38 @@
     </w:r>
     <w:r>
       <w:rPr>
-        <w:rFonts w:ascii="Cambria" w:eastAsia="Times New Roman" w:hAnsi="Times New Roman" w:cs="Times New Roman"/>
+        <w:rFonts w:asciiTheme="majorHAnsi" w:eastAsia="Times New Roman" w:hAnsiTheme="majorHAnsi" w:cstheme="majorHAnsi"/>
         <w:sz w:val="16"/>
       </w:rPr>
       <w:br/>
     </w:r>
     <w:r>
       <w:rPr>
-        <w:rFonts w:ascii="Times New Roman" w:eastAsia="Times New Roman" w:hAnsi="Times New Roman" w:cs="Times New Roman"/>
+        <w:rFonts w:asciiTheme="majorHAnsi" w:eastAsia="Times New Roman" w:hAnsiTheme="majorHAnsi" w:cstheme="majorHAnsi"/>
         <w:color w:val="A6A6A6"/>
         <w:sz w:val="16"/>
         <w:szCs w:val="16"/>
       </w:rPr>
-      <w:t>Level</w:t>
+      <w:t>Office 904, 9</w:t>
     </w:r>
     <w:r>
       <w:rPr>
-        <w:rFonts w:ascii="Times New Roman" w:eastAsia="Times New Roman" w:hAnsi="Times New Roman" w:cs="Times New Roman"/>
-        <w:color w:val="A6A6A6"/>
-        <w:spacing w:val="-6"/>
-        <w:sz w:val="16"/>
-        <w:szCs w:val="16"/>
-      </w:rPr>
-      <w:t xml:space="preserve"> </w:t>
-    </w:r>
-    <w:r>
-      <w:rPr>
-        <w:rFonts w:ascii="Times New Roman" w:eastAsia="Times New Roman" w:hAnsi="Times New Roman" w:cs="Times New Roman"/>
+        <w:rFonts w:asciiTheme="majorHAnsi" w:eastAsia="Times New Roman" w:hAnsiTheme="majorHAnsi" w:cstheme="majorHAnsi"/>
         <w:color w:val="A6A6A6"/>
         <w:sz w:val="16"/>
         <w:szCs w:val="16"/>
-      </w:rPr>
-      <w:t>9</w:t>
+        <w:vertAlign w:val="superscript"/>
+      </w:rPr>
+      <w:t>th</w:t>
     </w:r>
     <w:r>
       <w:rPr>
-        <w:rFonts w:ascii="Times New Roman" w:eastAsia="Times New Roman" w:hAnsi="Times New Roman" w:cs="Times New Roman"/>
-        <w:color w:val="2A45A8"/>
-        <w:sz w:val="16"/>
-        <w:szCs w:val="16"/>
-      </w:rPr>
-      <w:t>,</w:t>
-    </w:r>
-    <w:r>
-      <w:rPr>
-        <w:rFonts w:ascii="Times New Roman" w:eastAsia="Times New Roman" w:hAnsi="Times New Roman" w:cs="Times New Roman"/>
-        <w:color w:val="2A45A8"/>
-        <w:spacing w:val="-1"/>
-        <w:sz w:val="16"/>
-        <w:szCs w:val="16"/>
-      </w:rPr>
-      <w:t xml:space="preserve"> </w:t>
-    </w:r>
-    <w:r>
-      <w:rPr>
-        <w:rFonts w:ascii="Times New Roman" w:eastAsia="Times New Roman" w:hAnsi="Times New Roman" w:cs="Times New Roman"/>
+        <w:rFonts w:asciiTheme="majorHAnsi" w:eastAsia="Times New Roman" w:hAnsiTheme="majorHAnsi" w:cstheme="majorHAnsi"/>
         <w:color w:val="A6A6A6"/>
         <w:sz w:val="16"/>
         <w:szCs w:val="16"/>
       </w:rPr>
-      <w:t>Boulevard</w:t>
-    </w:r>
-    <w:r>
-      <w:rPr>
-        <w:rFonts w:ascii="Times New Roman" w:eastAsia="Times New Roman" w:hAnsi="Times New Roman" w:cs="Times New Roman"/>
-        <w:color w:val="A6A6A6"/>
-        <w:spacing w:val="-3"/>
-        <w:sz w:val="16"/>
-        <w:szCs w:val="16"/>
-      </w:rPr>
-      <w:t xml:space="preserve"> </w:t>
-    </w:r>
-    <w:r>
-      <w:rPr>
-        <w:rFonts w:ascii="Times New Roman" w:eastAsia="Times New Roman" w:hAnsi="Times New Roman" w:cs="Times New Roman"/>
-        <w:color w:val="A6A6A6"/>
-        <w:sz w:val="16"/>
-        <w:szCs w:val="16"/>
-      </w:rPr>
-      <w:t>Plaza</w:t>
-    </w:r>
-    <w:r>
-      <w:rPr>
-        <w:rFonts w:ascii="Times New Roman" w:eastAsia="Times New Roman" w:hAnsi="Times New Roman" w:cs="Times New Roman"/>
-        <w:color w:val="A6A6A6"/>
-        <w:spacing w:val="-4"/>
-        <w:sz w:val="16"/>
-        <w:szCs w:val="16"/>
-      </w:rPr>
-      <w:t xml:space="preserve"> </w:t>
-    </w:r>
-    <w:r>
-      <w:rPr>
-        <w:rFonts w:ascii="Times New Roman" w:eastAsia="Times New Roman" w:hAnsi="Times New Roman" w:cs="Times New Roman"/>
-        <w:color w:val="A6A6A6"/>
-        <w:sz w:val="16"/>
-        <w:szCs w:val="16"/>
-      </w:rPr>
-      <w:t>Tower 1</w:t>
-    </w:r>
-    <w:r>
-      <w:rPr>
-        <w:rFonts w:ascii="Times New Roman" w:eastAsia="Times New Roman" w:hAnsi="Times New Roman" w:cs="Times New Roman"/>
-        <w:color w:val="2A45A8"/>
-        <w:sz w:val="16"/>
-        <w:szCs w:val="16"/>
-      </w:rPr>
-      <w:t>,</w:t>
-    </w:r>
-    <w:r>
-      <w:rPr>
-        <w:rFonts w:ascii="Times New Roman" w:eastAsia="Times New Roman" w:hAnsi="Times New Roman" w:cs="Times New Roman"/>
-        <w:color w:val="2A45A8"/>
-        <w:spacing w:val="-5"/>
-        <w:sz w:val="16"/>
-        <w:szCs w:val="16"/>
-      </w:rPr>
-      <w:t xml:space="preserve"> </w:t>
-    </w:r>
-    <w:r>
-      <w:rPr>
-        <w:rFonts w:ascii="Times New Roman" w:eastAsia="Times New Roman" w:hAnsi="Times New Roman" w:cs="Times New Roman"/>
-        <w:color w:val="A6A6A6"/>
-        <w:sz w:val="16"/>
-        <w:szCs w:val="16"/>
-      </w:rPr>
-      <w:t>Downtown</w:t>
-    </w:r>
-    <w:r>
-      <w:rPr>
-        <w:rFonts w:ascii="Times New Roman" w:eastAsia="Times New Roman" w:hAnsi="Times New Roman" w:cs="Times New Roman"/>
-        <w:color w:val="A6A6A6"/>
-        <w:spacing w:val="-3"/>
-        <w:sz w:val="16"/>
-        <w:szCs w:val="16"/>
-      </w:rPr>
-      <w:t xml:space="preserve"> </w:t>
-    </w:r>
-    <w:r>
-      <w:rPr>
-        <w:rFonts w:ascii="Times New Roman" w:eastAsia="Times New Roman" w:hAnsi="Times New Roman" w:cs="Times New Roman"/>
-        <w:color w:val="A6A6A6"/>
-        <w:sz w:val="16"/>
-        <w:szCs w:val="16"/>
-      </w:rPr>
-      <w:t>Burj</w:t>
-    </w:r>
-    <w:r>
-      <w:rPr>
-        <w:rFonts w:ascii="Times New Roman" w:eastAsia="Times New Roman" w:hAnsi="Times New Roman" w:cs="Times New Roman"/>
-        <w:color w:val="A6A6A6"/>
-        <w:spacing w:val="-1"/>
-        <w:sz w:val="16"/>
-        <w:szCs w:val="16"/>
-      </w:rPr>
-      <w:t xml:space="preserve"> </w:t>
-    </w:r>
-    <w:r>
-      <w:rPr>
-        <w:rFonts w:ascii="Times New Roman" w:eastAsia="Times New Roman" w:hAnsi="Times New Roman" w:cs="Times New Roman"/>
-        <w:color w:val="A6A6A6"/>
-        <w:sz w:val="16"/>
-        <w:szCs w:val="16"/>
-      </w:rPr>
-      <w:t>Khalifa</w:t>
+      <w:t xml:space="preserve"> Floor, Arjan Office Tower, Dubai Media City</w:t>
     </w:r>
   </w:p>
   <w:p>
@@ -1246,14 +1134,14 @@
       <w:spacing w:before="3"/>
       <w:ind w:left="-1134" w:right="5723"/>
       <w:rPr>
-        <w:rFonts w:ascii="Times New Roman" w:eastAsia="Times New Roman" w:hAnsi="Times New Roman" w:cs="Times New Roman"/>
+        <w:rFonts w:asciiTheme="majorHAnsi" w:eastAsia="Times New Roman" w:hAnsiTheme="majorHAnsi" w:cstheme="majorHAnsi"/>
         <w:sz w:val="16"/>
         <w:szCs w:val="16"/>
       </w:rPr>
     </w:pPr>
     <w:r>
       <w:rPr>
-        <w:rFonts w:ascii="Times New Roman" w:eastAsia="Times New Roman" w:hAnsi="Times New Roman" w:cs="Times New Roman"/>
+        <w:rFonts w:asciiTheme="majorHAnsi" w:eastAsia="Times New Roman" w:hAnsiTheme="majorHAnsi" w:cstheme="majorHAnsi"/>
         <w:color w:val="A6A6A6"/>
         <w:w w:val="95"/>
         <w:sz w:val="16"/>
@@ -1263,7 +1151,7 @@
     </w:r>
     <w:r>
       <w:rPr>
-        <w:rFonts w:ascii="Times New Roman" w:eastAsia="Times New Roman" w:hAnsi="Times New Roman" w:cs="Times New Roman"/>
+        <w:rFonts w:asciiTheme="majorHAnsi" w:eastAsia="Times New Roman" w:hAnsiTheme="majorHAnsi" w:cstheme="majorHAnsi"/>
         <w:color w:val="A6A6A6"/>
         <w:spacing w:val="19"/>
         <w:w w:val="95"/>
@@ -1274,7 +1162,7 @@
     </w:r>
     <w:r>
       <w:rPr>
-        <w:rFonts w:ascii="Times New Roman" w:eastAsia="Times New Roman" w:hAnsi="Times New Roman" w:cs="Times New Roman"/>
+        <w:rFonts w:asciiTheme="majorHAnsi" w:eastAsia="Times New Roman" w:hAnsiTheme="majorHAnsi" w:cstheme="majorHAnsi"/>
         <w:color w:val="A6A6A6"/>
         <w:w w:val="95"/>
         <w:sz w:val="16"/>
@@ -1284,7 +1172,7 @@
     </w:r>
     <w:r>
       <w:rPr>
-        <w:rFonts w:ascii="Times New Roman" w:eastAsia="Times New Roman" w:hAnsi="Times New Roman" w:cs="Times New Roman"/>
+        <w:rFonts w:asciiTheme="majorHAnsi" w:eastAsia="Times New Roman" w:hAnsiTheme="majorHAnsi" w:cstheme="majorHAnsi"/>
         <w:color w:val="A6A6A6"/>
         <w:spacing w:val="12"/>
         <w:w w:val="95"/>
@@ -1295,7 +1183,7 @@
     </w:r>
     <w:r>
       <w:rPr>
-        <w:rFonts w:ascii="Times New Roman" w:eastAsia="Times New Roman" w:hAnsi="Times New Roman" w:cs="Times New Roman"/>
+        <w:rFonts w:asciiTheme="majorHAnsi" w:eastAsia="Times New Roman" w:hAnsiTheme="majorHAnsi" w:cstheme="majorHAnsi"/>
         <w:color w:val="A6A6A6"/>
         <w:w w:val="95"/>
         <w:sz w:val="16"/>
@@ -1305,7 +1193,7 @@
     </w:r>
     <w:r>
       <w:rPr>
-        <w:rFonts w:ascii="Times New Roman" w:eastAsia="Times New Roman" w:hAnsi="Times New Roman" w:cs="Times New Roman"/>
+        <w:rFonts w:asciiTheme="majorHAnsi" w:eastAsia="Times New Roman" w:hAnsiTheme="majorHAnsi" w:cstheme="majorHAnsi"/>
         <w:color w:val="A6A6A6"/>
         <w:spacing w:val="28"/>
         <w:w w:val="95"/>
@@ -1316,7 +1204,7 @@
     </w:r>
     <w:r>
       <w:rPr>
-        <w:rFonts w:ascii="Times New Roman" w:eastAsia="Times New Roman" w:hAnsi="Times New Roman" w:cs="Times New Roman"/>
+        <w:rFonts w:asciiTheme="majorHAnsi" w:eastAsia="Times New Roman" w:hAnsiTheme="majorHAnsi" w:cstheme="majorHAnsi"/>
         <w:color w:val="2A45A8"/>
         <w:w w:val="95"/>
         <w:sz w:val="16"/>
@@ -1326,7 +1214,7 @@
     </w:r>
     <w:r>
       <w:rPr>
-        <w:rFonts w:ascii="Times New Roman" w:eastAsia="Times New Roman" w:hAnsi="Times New Roman" w:cs="Times New Roman"/>
+        <w:rFonts w:asciiTheme="majorHAnsi" w:eastAsia="Times New Roman" w:hAnsiTheme="majorHAnsi" w:cstheme="majorHAnsi"/>
         <w:color w:val="2A45A8"/>
         <w:spacing w:val="4"/>
         <w:w w:val="95"/>
@@ -1337,7 +1225,7 @@
     </w:r>
     <w:r>
       <w:rPr>
-        <w:rFonts w:ascii="Times New Roman" w:eastAsia="Times New Roman" w:hAnsi="Times New Roman" w:cs="Times New Roman"/>
+        <w:rFonts w:asciiTheme="majorHAnsi" w:eastAsia="Times New Roman" w:hAnsiTheme="majorHAnsi" w:cstheme="majorHAnsi"/>
         <w:color w:val="A6A6A6"/>
         <w:w w:val="95"/>
         <w:sz w:val="16"/>
@@ -1347,7 +1235,7 @@
     </w:r>
     <w:r>
       <w:rPr>
-        <w:rFonts w:ascii="Times New Roman" w:eastAsia="Times New Roman" w:hAnsi="Times New Roman" w:cs="Times New Roman"/>
+        <w:rFonts w:asciiTheme="majorHAnsi" w:eastAsia="Times New Roman" w:hAnsiTheme="majorHAnsi" w:cstheme="majorHAnsi"/>
         <w:color w:val="2A45A8"/>
         <w:w w:val="95"/>
         <w:sz w:val="16"/>
@@ -1357,7 +1245,7 @@
     </w:r>
     <w:r>
       <w:rPr>
-        <w:rFonts w:ascii="Times New Roman" w:eastAsia="Times New Roman" w:hAnsi="Times New Roman" w:cs="Times New Roman"/>
+        <w:rFonts w:asciiTheme="majorHAnsi" w:eastAsia="Times New Roman" w:hAnsiTheme="majorHAnsi" w:cstheme="majorHAnsi"/>
         <w:color w:val="2A45A8"/>
         <w:spacing w:val="21"/>
         <w:w w:val="95"/>
@@ -1368,7 +1256,7 @@
     </w:r>
     <w:r>
       <w:rPr>
-        <w:rFonts w:ascii="Times New Roman" w:eastAsia="Times New Roman" w:hAnsi="Times New Roman" w:cs="Times New Roman"/>
+        <w:rFonts w:asciiTheme="majorHAnsi" w:eastAsia="Times New Roman" w:hAnsiTheme="majorHAnsi" w:cstheme="majorHAnsi"/>
         <w:color w:val="A6A6A6"/>
         <w:w w:val="95"/>
         <w:sz w:val="16"/>
@@ -1378,7 +1266,7 @@
     </w:r>
     <w:r>
       <w:rPr>
-        <w:rFonts w:ascii="Times New Roman" w:eastAsia="Times New Roman" w:hAnsi="Times New Roman" w:cs="Times New Roman"/>
+        <w:rFonts w:asciiTheme="majorHAnsi" w:eastAsia="Times New Roman" w:hAnsiTheme="majorHAnsi" w:cstheme="majorHAnsi"/>
         <w:color w:val="A6A6A6"/>
         <w:spacing w:val="18"/>
         <w:w w:val="95"/>
@@ -1389,7 +1277,7 @@
     </w:r>
     <w:r>
       <w:rPr>
-        <w:rFonts w:ascii="Times New Roman" w:eastAsia="Times New Roman" w:hAnsi="Times New Roman" w:cs="Times New Roman"/>
+        <w:rFonts w:asciiTheme="majorHAnsi" w:eastAsia="Times New Roman" w:hAnsiTheme="majorHAnsi" w:cstheme="majorHAnsi"/>
         <w:color w:val="A6A6A6"/>
         <w:w w:val="95"/>
         <w:sz w:val="16"/>
@@ -1399,7 +1287,7 @@
     </w:r>
     <w:r>
       <w:rPr>
-        <w:rFonts w:ascii="Times New Roman" w:eastAsia="Times New Roman" w:hAnsi="Times New Roman" w:cs="Times New Roman"/>
+        <w:rFonts w:asciiTheme="majorHAnsi" w:eastAsia="Times New Roman" w:hAnsiTheme="majorHAnsi" w:cstheme="majorHAnsi"/>
         <w:color w:val="A6A6A6"/>
         <w:spacing w:val="19"/>
         <w:w w:val="95"/>
@@ -1410,7 +1298,7 @@
     </w:r>
     <w:r>
       <w:rPr>
-        <w:rFonts w:ascii="Times New Roman" w:eastAsia="Times New Roman" w:hAnsi="Times New Roman" w:cs="Times New Roman"/>
+        <w:rFonts w:asciiTheme="majorHAnsi" w:eastAsia="Times New Roman" w:hAnsiTheme="majorHAnsi" w:cstheme="majorHAnsi"/>
         <w:color w:val="A6A6A6"/>
         <w:w w:val="95"/>
         <w:sz w:val="16"/>
@@ -1420,7 +1308,7 @@
     </w:r>
     <w:r>
       <w:rPr>
-        <w:rFonts w:ascii="Times New Roman" w:eastAsia="Times New Roman" w:hAnsi="Times New Roman" w:cs="Times New Roman"/>
+        <w:rFonts w:asciiTheme="majorHAnsi" w:eastAsia="Times New Roman" w:hAnsiTheme="majorHAnsi" w:cstheme="majorHAnsi"/>
         <w:color w:val="A6A6A6"/>
         <w:spacing w:val="1"/>
         <w:w w:val="95"/>
@@ -1431,7 +1319,27 @@
     </w:r>
     <w:r>
       <w:rPr>
-        <w:rFonts w:ascii="Times New Roman" w:eastAsia="Times New Roman" w:hAnsi="Times New Roman" w:cs="Times New Roman"/>
+        <w:rFonts w:asciiTheme="majorHAnsi" w:eastAsia="Times New Roman" w:hAnsiTheme="majorHAnsi" w:cstheme="majorHAnsi"/>
+        <w:color w:val="2A45A8"/>
+        <w:sz w:val="18"/>
+        <w:szCs w:val="16"/>
+      </w:rPr>
+      <w:t>|</w:t>
+    </w:r>
+    <w:r>
+      <w:rPr>
+        <w:rFonts w:asciiTheme="majorHAnsi" w:eastAsia="Times New Roman" w:hAnsiTheme="majorHAnsi" w:cstheme="majorHAnsi"/>
+        <w:color w:val="A6A6A6"/>
+        <w:spacing w:val="1"/>
+        <w:w w:val="95"/>
+        <w:sz w:val="16"/>
+        <w:szCs w:val="16"/>
+      </w:rPr>
+      <w:br/>
+    </w:r>
+    <w:r>
+      <w:rPr>
+        <w:rFonts w:asciiTheme="majorHAnsi" w:eastAsia="Times New Roman" w:hAnsiTheme="majorHAnsi" w:cstheme="majorHAnsi"/>
         <w:color w:val="A6A6A6"/>
         <w:sz w:val="16"/>
         <w:szCs w:val="16"/>
@@ -1440,7 +1348,7 @@
     </w:r>
     <w:r>
       <w:rPr>
-        <w:rFonts w:ascii="Times New Roman" w:eastAsia="Times New Roman" w:hAnsi="Times New Roman" w:cs="Times New Roman"/>
+        <w:rFonts w:asciiTheme="majorHAnsi" w:eastAsia="Times New Roman" w:hAnsiTheme="majorHAnsi" w:cstheme="majorHAnsi"/>
         <w:color w:val="A6A6A6"/>
         <w:spacing w:val="38"/>
         <w:sz w:val="16"/>
@@ -1450,26 +1358,7 @@
     </w:r>
     <w:r>
       <w:rPr>
-        <w:rFonts w:ascii="Times New Roman" w:eastAsia="Times New Roman" w:hAnsi="Times New Roman" w:cs="Times New Roman"/>
-        <w:color w:val="2A45A8"/>
-        <w:sz w:val="18"/>
-        <w:szCs w:val="16"/>
-      </w:rPr>
-      <w:t>|</w:t>
-    </w:r>
-    <w:r>
-      <w:rPr>
-        <w:rFonts w:ascii="Times New Roman" w:eastAsia="Times New Roman" w:hAnsi="Times New Roman" w:cs="Times New Roman"/>
-        <w:color w:val="2A45A8"/>
-        <w:spacing w:val="14"/>
-        <w:sz w:val="18"/>
-        <w:szCs w:val="16"/>
-      </w:rPr>
-      <w:t xml:space="preserve"> </w:t>
-    </w:r>
-    <w:r>
-      <w:rPr>
-        <w:rFonts w:ascii="Times New Roman" w:eastAsia="Times New Roman" w:hAnsi="Times New Roman" w:cs="Times New Roman"/>
+        <w:rFonts w:asciiTheme="majorHAnsi" w:eastAsia="Times New Roman" w:hAnsiTheme="majorHAnsi" w:cstheme="majorHAnsi"/>
         <w:color w:val="A6A6A6"/>
         <w:sz w:val="16"/>
         <w:szCs w:val="16"/>
@@ -1478,7 +1367,7 @@
     </w:r>
     <w:r>
       <w:rPr>
-        <w:rFonts w:ascii="Times New Roman" w:eastAsia="Times New Roman" w:hAnsi="Times New Roman" w:cs="Times New Roman"/>
+        <w:rFonts w:asciiTheme="majorHAnsi" w:eastAsia="Times New Roman" w:hAnsiTheme="majorHAnsi" w:cstheme="majorHAnsi"/>
         <w:color w:val="A6A6A6"/>
         <w:spacing w:val="-1"/>
         <w:sz w:val="16"/>
@@ -1488,12 +1377,48 @@
     </w:r>
     <w:r>
       <w:rPr>
-        <w:rFonts w:ascii="Times New Roman" w:eastAsia="Times New Roman" w:hAnsi="Times New Roman" w:cs="Times New Roman"/>
+        <w:rFonts w:asciiTheme="majorHAnsi" w:eastAsia="Times New Roman" w:hAnsiTheme="majorHAnsi" w:cstheme="majorHAnsi"/>
         <w:color w:val="A6A6A6"/>
         <w:sz w:val="16"/>
         <w:szCs w:val="16"/>
       </w:rPr>
-      <w:t>4 527 6960</w:t>
+      <w:t>44</w:t>
+    </w:r>
+    <w:r>
+      <w:rPr>
+        <w:rFonts w:asciiTheme="majorHAnsi" w:eastAsia="Times New Roman" w:hAnsiTheme="majorHAnsi" w:cstheme="majorHAnsi"/>
+        <w:color w:val="A6A6A6"/>
+        <w:sz w:val="16"/>
+        <w:szCs w:val="16"/>
+      </w:rPr>
+      <w:t xml:space="preserve"> </w:t>
+    </w:r>
+    <w:r>
+      <w:rPr>
+        <w:rFonts w:asciiTheme="majorHAnsi" w:eastAsia="Times New Roman" w:hAnsiTheme="majorHAnsi" w:cstheme="majorHAnsi"/>
+        <w:color w:val="A6A6A6"/>
+        <w:sz w:val="16"/>
+        <w:szCs w:val="16"/>
+      </w:rPr>
+      <w:t>33</w:t>
+    </w:r>
+    <w:r>
+      <w:rPr>
+        <w:rFonts w:asciiTheme="majorHAnsi" w:eastAsia="Times New Roman" w:hAnsiTheme="majorHAnsi" w:cstheme="majorHAnsi"/>
+        <w:color w:val="A6A6A6"/>
+        <w:sz w:val="16"/>
+        <w:szCs w:val="16"/>
+      </w:rPr>
+      <w:t xml:space="preserve"> </w:t>
+    </w:r>
+    <w:r>
+      <w:rPr>
+        <w:rFonts w:asciiTheme="majorHAnsi" w:eastAsia="Times New Roman" w:hAnsiTheme="majorHAnsi" w:cstheme="majorHAnsi"/>
+        <w:color w:val="A6A6A6"/>
+        <w:sz w:val="16"/>
+        <w:szCs w:val="16"/>
+      </w:rPr>
+      <w:t>6697</w:t>
     </w:r>
   </w:p>
   <w:p>
@@ -1504,14 +1429,14 @@
       <w:spacing w:line="205" w:lineRule="exact"/>
       <w:ind w:left="-1134"/>
       <w:rPr>
-        <w:rFonts w:ascii="Times New Roman" w:eastAsia="Times New Roman" w:hAnsi="Times New Roman" w:cs="Times New Roman"/>
+        <w:rFonts w:asciiTheme="majorHAnsi" w:eastAsia="Times New Roman" w:hAnsiTheme="majorHAnsi" w:cstheme="majorHAnsi"/>
         <w:sz w:val="16"/>
         <w:szCs w:val="16"/>
       </w:rPr>
     </w:pPr>
     <w:r>
       <w:rPr>
-        <w:rFonts w:ascii="Times New Roman" w:eastAsia="Times New Roman" w:hAnsi="Times New Roman" w:cs="Times New Roman"/>
+        <w:rFonts w:asciiTheme="majorHAnsi" w:eastAsia="Times New Roman" w:hAnsiTheme="majorHAnsi" w:cstheme="majorHAnsi"/>
         <w:color w:val="A6A6A6"/>
         <w:sz w:val="16"/>
         <w:szCs w:val="16"/>
@@ -1520,7 +1445,7 @@
     </w:r>
     <w:r>
       <w:rPr>
-        <w:rFonts w:ascii="Times New Roman" w:eastAsia="Times New Roman" w:hAnsi="Times New Roman" w:cs="Times New Roman"/>
+        <w:rFonts w:asciiTheme="majorHAnsi" w:eastAsia="Times New Roman" w:hAnsiTheme="majorHAnsi" w:cstheme="majorHAnsi"/>
         <w:color w:val="A6A6A6"/>
         <w:spacing w:val="-4"/>
         <w:sz w:val="16"/>
@@ -1530,7 +1455,7 @@
     </w:r>
     <w:r>
       <w:rPr>
-        <w:rFonts w:ascii="Times New Roman" w:eastAsia="Times New Roman" w:hAnsi="Times New Roman" w:cs="Times New Roman"/>
+        <w:rFonts w:asciiTheme="majorHAnsi" w:eastAsia="Times New Roman" w:hAnsiTheme="majorHAnsi" w:cstheme="majorHAnsi"/>
         <w:color w:val="2A45A8"/>
         <w:sz w:val="18"/>
         <w:szCs w:val="16"/>
@@ -1539,7 +1464,7 @@
     </w:r>
     <w:r>
       <w:rPr>
-        <w:rFonts w:ascii="Times New Roman" w:eastAsia="Times New Roman" w:hAnsi="Times New Roman" w:cs="Times New Roman"/>
+        <w:rFonts w:asciiTheme="majorHAnsi" w:eastAsia="Times New Roman" w:hAnsiTheme="majorHAnsi" w:cstheme="majorHAnsi"/>
         <w:color w:val="2A45A8"/>
         <w:spacing w:val="12"/>
         <w:sz w:val="18"/>
@@ -1549,7 +1474,7 @@
     </w:r>
     <w:r>
       <w:rPr>
-        <w:rFonts w:ascii="Times New Roman" w:eastAsia="Times New Roman" w:hAnsi="Times New Roman" w:cs="Times New Roman"/>
+        <w:rFonts w:asciiTheme="majorHAnsi" w:eastAsia="Times New Roman" w:hAnsiTheme="majorHAnsi" w:cstheme="majorHAnsi"/>
         <w:color w:val="A6A6A6"/>
         <w:sz w:val="16"/>
         <w:szCs w:val="16"/>
@@ -1558,7 +1483,7 @@
     </w:r>
     <w:r>
       <w:rPr>
-        <w:rFonts w:ascii="Times New Roman" w:eastAsia="Times New Roman" w:hAnsi="Times New Roman" w:cs="Times New Roman"/>
+        <w:rFonts w:asciiTheme="majorHAnsi" w:eastAsia="Times New Roman" w:hAnsiTheme="majorHAnsi" w:cstheme="majorHAnsi"/>
         <w:color w:val="A6A6A6"/>
         <w:spacing w:val="-5"/>
         <w:sz w:val="16"/>
@@ -1568,7 +1493,7 @@
     </w:r>
     <w:r>
       <w:rPr>
-        <w:rFonts w:ascii="Times New Roman" w:eastAsia="Times New Roman" w:hAnsi="Times New Roman" w:cs="Times New Roman"/>
+        <w:rFonts w:asciiTheme="majorHAnsi" w:eastAsia="Times New Roman" w:hAnsiTheme="majorHAnsi" w:cstheme="majorHAnsi"/>
         <w:color w:val="2A45A8"/>
         <w:sz w:val="18"/>
         <w:szCs w:val="16"/>
@@ -1577,7 +1502,7 @@
     </w:r>
     <w:r>
       <w:rPr>
-        <w:rFonts w:ascii="Times New Roman" w:eastAsia="Times New Roman" w:hAnsi="Times New Roman" w:cs="Times New Roman"/>
+        <w:rFonts w:asciiTheme="majorHAnsi" w:eastAsia="Times New Roman" w:hAnsiTheme="majorHAnsi" w:cstheme="majorHAnsi"/>
         <w:color w:val="2A45A8"/>
         <w:spacing w:val="12"/>
         <w:sz w:val="18"/>
@@ -1587,7 +1512,7 @@
     </w:r>
     <w:r>
       <w:rPr>
-        <w:rFonts w:ascii="Times New Roman" w:eastAsia="Times New Roman" w:hAnsi="Times New Roman" w:cs="Times New Roman"/>
+        <w:rFonts w:asciiTheme="majorHAnsi" w:eastAsia="Times New Roman" w:hAnsiTheme="majorHAnsi" w:cstheme="majorHAnsi"/>
         <w:color w:val="A6A6A6"/>
         <w:sz w:val="16"/>
         <w:szCs w:val="16"/>
@@ -1596,7 +1521,7 @@
     </w:r>
     <w:r>
       <w:rPr>
-        <w:rFonts w:ascii="Times New Roman" w:eastAsia="Times New Roman" w:hAnsi="Times New Roman" w:cs="Times New Roman"/>
+        <w:rFonts w:asciiTheme="majorHAnsi" w:eastAsia="Times New Roman" w:hAnsiTheme="majorHAnsi" w:cstheme="majorHAnsi"/>
         <w:color w:val="A6A6A6"/>
         <w:spacing w:val="-2"/>
         <w:sz w:val="16"/>
@@ -1606,7 +1531,7 @@
     </w:r>
     <w:r>
       <w:rPr>
-        <w:rFonts w:ascii="Times New Roman" w:eastAsia="Times New Roman" w:hAnsi="Times New Roman" w:cs="Times New Roman"/>
+        <w:rFonts w:asciiTheme="majorHAnsi" w:eastAsia="Times New Roman" w:hAnsiTheme="majorHAnsi" w:cstheme="majorHAnsi"/>
         <w:color w:val="2A45A8"/>
         <w:sz w:val="18"/>
         <w:szCs w:val="16"/>
@@ -1615,7 +1540,7 @@
     </w:r>
     <w:r>
       <w:rPr>
-        <w:rFonts w:ascii="Times New Roman" w:eastAsia="Times New Roman" w:hAnsi="Times New Roman" w:cs="Times New Roman"/>
+        <w:rFonts w:asciiTheme="majorHAnsi" w:eastAsia="Times New Roman" w:hAnsiTheme="majorHAnsi" w:cstheme="majorHAnsi"/>
         <w:color w:val="2A45A8"/>
         <w:spacing w:val="17"/>
         <w:sz w:val="18"/>
@@ -1625,7 +1550,7 @@
     </w:r>
     <w:r>
       <w:rPr>
-        <w:rFonts w:ascii="Times New Roman" w:eastAsia="Times New Roman" w:hAnsi="Times New Roman" w:cs="Times New Roman"/>
+        <w:rFonts w:asciiTheme="majorHAnsi" w:eastAsia="Times New Roman" w:hAnsiTheme="majorHAnsi" w:cstheme="majorHAnsi"/>
         <w:color w:val="A6A6A6"/>
         <w:sz w:val="16"/>
         <w:szCs w:val="16"/>
@@ -1634,7 +1559,7 @@
     </w:r>
     <w:r>
       <w:rPr>
-        <w:rFonts w:ascii="Times New Roman" w:eastAsia="Times New Roman" w:hAnsi="Times New Roman" w:cs="Times New Roman"/>
+        <w:rFonts w:asciiTheme="majorHAnsi" w:eastAsia="Times New Roman" w:hAnsiTheme="majorHAnsi" w:cstheme="majorHAnsi"/>
         <w:color w:val="A6A6A6"/>
         <w:spacing w:val="-5"/>
         <w:sz w:val="16"/>
@@ -1644,7 +1569,7 @@
     </w:r>
     <w:r>
       <w:rPr>
-        <w:rFonts w:ascii="Times New Roman" w:eastAsia="Times New Roman" w:hAnsi="Times New Roman" w:cs="Times New Roman"/>
+        <w:rFonts w:asciiTheme="majorHAnsi" w:eastAsia="Times New Roman" w:hAnsiTheme="majorHAnsi" w:cstheme="majorHAnsi"/>
         <w:color w:val="2A45A8"/>
         <w:sz w:val="18"/>
         <w:szCs w:val="16"/>
@@ -1653,7 +1578,7 @@
     </w:r>
     <w:r>
       <w:rPr>
-        <w:rFonts w:ascii="Times New Roman" w:eastAsia="Times New Roman" w:hAnsi="Times New Roman" w:cs="Times New Roman"/>
+        <w:rFonts w:asciiTheme="majorHAnsi" w:eastAsia="Times New Roman" w:hAnsiTheme="majorHAnsi" w:cstheme="majorHAnsi"/>
         <w:color w:val="2A45A8"/>
         <w:spacing w:val="16"/>
         <w:sz w:val="18"/>
@@ -1663,7 +1588,7 @@
     </w:r>
     <w:r>
       <w:rPr>
-        <w:rFonts w:ascii="Times New Roman" w:eastAsia="Times New Roman" w:hAnsi="Times New Roman" w:cs="Times New Roman"/>
+        <w:rFonts w:asciiTheme="majorHAnsi" w:eastAsia="Times New Roman" w:hAnsiTheme="majorHAnsi" w:cstheme="majorHAnsi"/>
         <w:color w:val="A6A6A6"/>
         <w:sz w:val="16"/>
         <w:szCs w:val="16"/>
@@ -1678,7 +1603,7 @@
       <w:autoSpaceDN w:val="0"/>
       <w:ind w:left="-1134"/>
       <w:rPr>
-        <w:rFonts w:ascii="Times New Roman" w:eastAsia="Times New Roman" w:hAnsi="Times New Roman" w:cs="Times New Roman"/>
+        <w:rFonts w:asciiTheme="majorHAnsi" w:eastAsia="Times New Roman" w:hAnsiTheme="majorHAnsi" w:cstheme="majorHAnsi"/>
         <w:b/>
         <w:bCs/>
         <w:sz w:val="18"/>
@@ -1687,32 +1612,33 @@
     </w:pPr>
     <w:r>
       <w:rPr>
-        <w:rFonts w:ascii="Times New Roman" w:eastAsia="Times New Roman" w:hAnsi="Times New Roman" w:cs="Times New Roman"/>
+        <w:rFonts w:asciiTheme="majorHAnsi" w:eastAsia="Times New Roman" w:hAnsiTheme="majorHAnsi" w:cstheme="majorHAnsi"/>
         <w:sz w:val="18"/>
         <w:szCs w:val="16"/>
       </w:rPr>
       <w:br/>
     </w:r>
-    <w:hyperlink r:id="rId1">
+    <w:hyperlink r:id="rId1" w:history="1">
+      <w:proofErr w:type="spellStart"/>
       <w:r>
         <w:rPr>
-          <w:rFonts w:ascii="Times New Roman" w:eastAsia="Times New Roman" w:hAnsi="Times New Roman" w:cs="Times New Roman"/>
+          <w:rStyle w:val="Hyperlink"/>
+          <w:rFonts w:asciiTheme="majorHAnsi" w:eastAsia="Times New Roman" w:hAnsiTheme="majorHAnsi" w:cstheme="majorHAnsi"/>
           <w:b/>
           <w:bCs/>
-          <w:color w:val="2A45A8"/>
           <w:spacing w:val="13"/>
           <w:sz w:val="18"/>
           <w:szCs w:val="18"/>
-          <w:u w:val="single" w:color="2A45A8"/>
         </w:rPr>
         <w:t>naas</w:t>
       </w:r>
+      <w:proofErr w:type="spellEnd"/>
       <w:r>
         <w:rPr>
-          <w:rFonts w:ascii="Times New Roman" w:eastAsia="Times New Roman" w:hAnsi="Times New Roman" w:cs="Times New Roman"/>
+          <w:rStyle w:val="Hyperlink"/>
+          <w:rFonts w:asciiTheme="majorHAnsi" w:eastAsia="Times New Roman" w:hAnsiTheme="majorHAnsi" w:cstheme="majorHAnsi"/>
           <w:b/>
           <w:bCs/>
-          <w:color w:val="2A45A8"/>
           <w:spacing w:val="-22"/>
           <w:sz w:val="18"/>
           <w:szCs w:val="18"/>
@@ -1721,10 +1647,10 @@
       </w:r>
       <w:r>
         <w:rPr>
-          <w:rFonts w:ascii="Times New Roman" w:eastAsia="Times New Roman" w:hAnsi="Times New Roman" w:cs="Times New Roman"/>
+          <w:rStyle w:val="Hyperlink"/>
+          <w:rFonts w:asciiTheme="majorHAnsi" w:eastAsia="Times New Roman" w:hAnsiTheme="majorHAnsi" w:cstheme="majorHAnsi"/>
           <w:b/>
           <w:bCs/>
-          <w:color w:val="A6A6A6"/>
           <w:spacing w:val="13"/>
           <w:sz w:val="18"/>
           <w:szCs w:val="18"/>
@@ -1821,7 +1747,7 @@
         </mc:Choice>
         <mc:Fallback>
           <w:pict>
-            <v:group w14:anchorId="189C7899" id="Group 1" o:spid="_x0000_s1026" style="width:13.7pt;height:1pt;mso-position-horizontal-relative:char;mso-position-vertical-relative:line" coordsize="274,20" o:gfxdata="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">
+            <v:group w14:anchorId="6104A7AE" id="Group 1" o:spid="_x0000_s1026" style="width:13.7pt;height:1pt;mso-position-horizontal-relative:char;mso-position-vertical-relative:line" coordsize="274,20" o:gfxdata="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">
               <v:rect id="Rectangle 2" o:spid="_x0000_s1027" style="position:absolute;width:274;height:20;visibility:visible;mso-wrap-style:square;v-text-anchor:top" o:gfxdata="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" fillcolor="#a6a6a6" stroked="f"/>
               <w10:anchorlock/>
             </v:group>
@@ -1865,16 +1791,16 @@
         <w:szCs w:val="28"/>
       </w:rPr>
       <w:drawing>
-        <wp:anchor distT="0" distB="0" distL="114300" distR="114300" simplePos="0" relativeHeight="251659264" behindDoc="0" locked="0" layoutInCell="1" allowOverlap="1" wp14:anchorId="721E091A" wp14:editId="6E42349F">
+        <wp:anchor distT="0" distB="0" distL="114300" distR="114300" simplePos="0" relativeHeight="251659264" behindDoc="0" locked="0" layoutInCell="1" allowOverlap="1" wp14:anchorId="721E091A" wp14:editId="5EC02773">
           <wp:simplePos x="0" y="0"/>
           <wp:positionH relativeFrom="leftMargin">
-            <wp:posOffset>285750</wp:posOffset>
+            <wp:posOffset>189865</wp:posOffset>
           </wp:positionH>
           <wp:positionV relativeFrom="paragraph">
-            <wp:posOffset>-330200</wp:posOffset>
+            <wp:posOffset>-239395</wp:posOffset>
           </wp:positionV>
-          <wp:extent cx="856143" cy="786383"/>
-          <wp:effectExtent l="0" t="0" r="1270" b="0"/>
+          <wp:extent cx="742315" cy="681990"/>
+          <wp:effectExtent l="0" t="0" r="635" b="3810"/>
           <wp:wrapSquare wrapText="bothSides"/>
           <wp:docPr id="1814122129" name="image1.jpeg" descr="A blue and white logo&#10;&#10;Description automatically generated"/>
           <wp:cNvGraphicFramePr>
@@ -1902,7 +1828,7 @@
                 <pic:spPr>
                   <a:xfrm>
                     <a:off x="0" y="0"/>
-                    <a:ext cx="856143" cy="786383"/>
+                    <a:ext cx="742315" cy="681990"/>
                   </a:xfrm>
                   <a:prstGeom prst="rect">
                     <a:avLst/>
@@ -1919,6 +1845,14 @@
           </wp14:sizeRelV>
         </wp:anchor>
       </w:drawing>
+    </w:r>
+    <w:r>
+      <w:rPr>
+        <w:noProof/>
+        <w:sz w:val="28"/>
+        <w:szCs w:val="28"/>
+      </w:rPr>
+      <w:t xml:space="preserve">  </w:t>
     </w:r>
   </w:p>
 </w:hdr>
@@ -13553,6 +13487,29 @@
       <w:i/>
     </w:rPr>
   </w:style>
+  <w:style w:type="character" w:styleId="Hyperlink">
+    <w:name w:val="Hyperlink"/>
+    <w:basedOn w:val="DefaultParagraphFont"/>
+    <w:uiPriority w:val="99"/>
+    <w:unhideWhenUsed/>
+    <w:rsid w:val="00B80BFD"/>
+    <w:rPr>
+      <w:color w:val="0000FF" w:themeColor="hyperlink"/>
+      <w:u w:val="single"/>
+    </w:rPr>
+  </w:style>
+  <w:style w:type="character" w:styleId="UnresolvedMention">
+    <w:name w:val="Unresolved Mention"/>
+    <w:basedOn w:val="DefaultParagraphFont"/>
+    <w:uiPriority w:val="99"/>
+    <w:semiHidden/>
+    <w:unhideWhenUsed/>
+    <w:rsid w:val="00B80BFD"/>
+    <w:rPr>
+      <w:color w:val="605E5C"/>
+      <w:shd w:val="clear" w:color="auto" w:fill="E1DFDD"/>
+    </w:rPr>
+  </w:style>
 </w:styles>
 </file>
 

</xml_diff>

<commit_message>
Updated template + Title edit
</commit_message>
<xml_diff>
--- a/templates/naas_template.docx
+++ b/templates/naas_template.docx
@@ -17,7 +17,7 @@
         <w:tblLook w:val="04A0" w:firstRow="1" w:lastRow="0" w:firstColumn="1" w:lastColumn="0" w:noHBand="0" w:noVBand="1"/>
       </w:tblPr>
       <w:tblGrid>
-        <w:gridCol w:w="1667"/>
+        <w:gridCol w:w="1690"/>
         <w:gridCol w:w="3760"/>
         <w:gridCol w:w="5539"/>
       </w:tblGrid>
@@ -50,6 +50,8 @@
               <w:jc w:val="center"/>
               <w:rPr>
                 <w:rFonts w:eastAsia="Yu Mincho Light" w:cs="Calibri"/>
+                <w:b/>
+                <w:bCs/>
                 <w:color w:val="00F4EE"/>
                 <w:sz w:val="28"/>
                 <w:szCs w:val="28"/>
@@ -58,6 +60,8 @@
             <w:r>
               <w:rPr>
                 <w:rFonts w:eastAsia="Yu Mincho Light" w:cs="Calibri"/>
+                <w:b/>
+                <w:bCs/>
                 <w:color w:val="808080"/>
                 <w:sz w:val="28"/>
                 <w:szCs w:val="28"/>
@@ -173,11 +177,22 @@
             <w:r>
               <w:rPr>
                 <w:rFonts w:eastAsia="Times New Roman" w:cs="Calibri"/>
+                <w:b/>
+                <w:bCs/>
                 <w:color w:val="000000"/>
                 <w:sz w:val="24"/>
                 <w:szCs w:val="24"/>
               </w:rPr>
-              <w:t xml:space="preserve">Candidate Name: </w:t>
+              <w:t>Candidate Name</w:t>
+            </w:r>
+            <w:r>
+              <w:rPr>
+                <w:rFonts w:eastAsia="Times New Roman" w:cs="Calibri"/>
+                <w:color w:val="000000"/>
+                <w:sz w:val="24"/>
+                <w:szCs w:val="24"/>
+              </w:rPr>
+              <w:t xml:space="preserve">: </w:t>
             </w:r>
           </w:p>
         </w:tc>
@@ -204,11 +219,22 @@
             <w:r>
               <w:rPr>
                 <w:rFonts w:eastAsia="Times New Roman" w:cs="Calibri"/>
+                <w:b/>
+                <w:bCs/>
                 <w:color w:val="000000"/>
                 <w:sz w:val="24"/>
                 <w:szCs w:val="24"/>
               </w:rPr>
-              <w:t xml:space="preserve">Current Role: </w:t>
+              <w:t>Current Role</w:t>
+            </w:r>
+            <w:r>
+              <w:rPr>
+                <w:rFonts w:eastAsia="Times New Roman" w:cs="Calibri"/>
+                <w:color w:val="000000"/>
+                <w:sz w:val="24"/>
+                <w:szCs w:val="24"/>
+              </w:rPr>
+              <w:t xml:space="preserve">: </w:t>
             </w:r>
           </w:p>
         </w:tc>
@@ -240,11 +266,22 @@
             <w:r>
               <w:rPr>
                 <w:rFonts w:eastAsia="Times New Roman" w:cs="Calibri"/>
+                <w:b/>
+                <w:bCs/>
                 <w:color w:val="000000"/>
                 <w:sz w:val="24"/>
                 <w:szCs w:val="24"/>
               </w:rPr>
-              <w:t xml:space="preserve">Nationality:  </w:t>
+              <w:t>Nationality</w:t>
+            </w:r>
+            <w:r>
+              <w:rPr>
+                <w:rFonts w:eastAsia="Times New Roman" w:cs="Calibri"/>
+                <w:color w:val="000000"/>
+                <w:sz w:val="24"/>
+                <w:szCs w:val="24"/>
+              </w:rPr>
+              <w:t xml:space="preserve">:  </w:t>
             </w:r>
           </w:p>
         </w:tc>
@@ -271,11 +308,22 @@
             <w:r>
               <w:rPr>
                 <w:rFonts w:eastAsia="Times New Roman" w:cs="Calibri"/>
+                <w:b/>
+                <w:bCs/>
                 <w:color w:val="000000"/>
                 <w:sz w:val="24"/>
                 <w:szCs w:val="24"/>
               </w:rPr>
-              <w:t xml:space="preserve">Current Location: </w:t>
+              <w:t>Current Location</w:t>
+            </w:r>
+            <w:r>
+              <w:rPr>
+                <w:rFonts w:eastAsia="Times New Roman" w:cs="Calibri"/>
+                <w:color w:val="000000"/>
+                <w:sz w:val="24"/>
+                <w:szCs w:val="24"/>
+              </w:rPr>
+              <w:t xml:space="preserve">: </w:t>
             </w:r>
           </w:p>
         </w:tc>
@@ -307,11 +355,22 @@
             <w:r>
               <w:rPr>
                 <w:rFonts w:eastAsia="Times New Roman" w:cs="Calibri"/>
+                <w:b/>
+                <w:bCs/>
                 <w:color w:val="000000"/>
                 <w:sz w:val="24"/>
                 <w:szCs w:val="24"/>
               </w:rPr>
-              <w:t xml:space="preserve">Date of Birth: </w:t>
+              <w:t>Date of Birth</w:t>
+            </w:r>
+            <w:r>
+              <w:rPr>
+                <w:rFonts w:eastAsia="Times New Roman" w:cs="Calibri"/>
+                <w:color w:val="000000"/>
+                <w:sz w:val="24"/>
+                <w:szCs w:val="24"/>
+              </w:rPr>
+              <w:t xml:space="preserve">: </w:t>
             </w:r>
           </w:p>
         </w:tc>
@@ -338,11 +397,22 @@
             <w:r>
               <w:rPr>
                 <w:rFonts w:eastAsia="Times New Roman" w:cs="Calibri"/>
+                <w:b/>
+                <w:bCs/>
                 <w:color w:val="000000"/>
                 <w:sz w:val="24"/>
                 <w:szCs w:val="24"/>
               </w:rPr>
-              <w:t xml:space="preserve">Current Package: </w:t>
+              <w:t>Current Package</w:t>
+            </w:r>
+            <w:r>
+              <w:rPr>
+                <w:rFonts w:eastAsia="Times New Roman" w:cs="Calibri"/>
+                <w:color w:val="000000"/>
+                <w:sz w:val="24"/>
+                <w:szCs w:val="24"/>
+              </w:rPr>
+              <w:t xml:space="preserve">: </w:t>
             </w:r>
           </w:p>
         </w:tc>
@@ -374,11 +444,22 @@
             <w:r>
               <w:rPr>
                 <w:rFonts w:eastAsia="Times New Roman" w:cs="Calibri"/>
+                <w:b/>
+                <w:bCs/>
                 <w:color w:val="000000"/>
                 <w:sz w:val="24"/>
                 <w:szCs w:val="24"/>
               </w:rPr>
-              <w:t xml:space="preserve">Marital Status: </w:t>
+              <w:t>Marital Status</w:t>
+            </w:r>
+            <w:r>
+              <w:rPr>
+                <w:rFonts w:eastAsia="Times New Roman" w:cs="Calibri"/>
+                <w:color w:val="000000"/>
+                <w:sz w:val="24"/>
+                <w:szCs w:val="24"/>
+              </w:rPr>
+              <w:t xml:space="preserve">: </w:t>
             </w:r>
           </w:p>
         </w:tc>
@@ -404,11 +485,22 @@
             <w:r>
               <w:rPr>
                 <w:rFonts w:eastAsia="Times New Roman" w:cs="Calibri"/>
+                <w:b/>
+                <w:bCs/>
                 <w:color w:val="000000"/>
                 <w:sz w:val="24"/>
                 <w:szCs w:val="24"/>
               </w:rPr>
-              <w:t>Current Employer &amp; Formers:</w:t>
+              <w:t>Current Employer &amp; Formers</w:t>
+            </w:r>
+            <w:r>
+              <w:rPr>
+                <w:rFonts w:eastAsia="Times New Roman" w:cs="Calibri"/>
+                <w:color w:val="000000"/>
+                <w:sz w:val="24"/>
+                <w:szCs w:val="24"/>
+              </w:rPr>
+              <w:t>:</w:t>
             </w:r>
           </w:p>
         </w:tc>
@@ -440,11 +532,22 @@
             <w:r>
               <w:rPr>
                 <w:rFonts w:eastAsia="Times New Roman" w:cs="Calibri"/>
+                <w:b/>
+                <w:bCs/>
                 <w:color w:val="000000"/>
                 <w:sz w:val="24"/>
                 <w:szCs w:val="24"/>
               </w:rPr>
-              <w:t xml:space="preserve">Children if any: </w:t>
+              <w:t>Children if any</w:t>
+            </w:r>
+            <w:r>
+              <w:rPr>
+                <w:rFonts w:eastAsia="Times New Roman" w:cs="Calibri"/>
+                <w:color w:val="000000"/>
+                <w:sz w:val="24"/>
+                <w:szCs w:val="24"/>
+              </w:rPr>
+              <w:t xml:space="preserve">: </w:t>
             </w:r>
           </w:p>
         </w:tc>
@@ -471,11 +574,22 @@
             <w:r>
               <w:rPr>
                 <w:rFonts w:eastAsia="Times New Roman" w:cs="Calibri"/>
+                <w:b/>
+                <w:bCs/>
                 <w:color w:val="000000"/>
                 <w:sz w:val="24"/>
                 <w:szCs w:val="24"/>
               </w:rPr>
-              <w:t xml:space="preserve">Notice Period: </w:t>
+              <w:t>Notice Period</w:t>
+            </w:r>
+            <w:r>
+              <w:rPr>
+                <w:rFonts w:eastAsia="Times New Roman" w:cs="Calibri"/>
+                <w:color w:val="000000"/>
+                <w:sz w:val="24"/>
+                <w:szCs w:val="24"/>
+              </w:rPr>
+              <w:t xml:space="preserve">: </w:t>
             </w:r>
           </w:p>
         </w:tc>
@@ -507,11 +621,22 @@
             <w:r>
               <w:rPr>
                 <w:rFonts w:eastAsia="Times New Roman" w:cs="Calibri"/>
+                <w:b/>
+                <w:bCs/>
                 <w:color w:val="000000"/>
                 <w:sz w:val="24"/>
                 <w:szCs w:val="24"/>
               </w:rPr>
-              <w:t xml:space="preserve">Education: </w:t>
+              <w:t>Education</w:t>
+            </w:r>
+            <w:r>
+              <w:rPr>
+                <w:rFonts w:eastAsia="Times New Roman" w:cs="Calibri"/>
+                <w:color w:val="000000"/>
+                <w:sz w:val="24"/>
+                <w:szCs w:val="24"/>
+              </w:rPr>
+              <w:t xml:space="preserve">: </w:t>
             </w:r>
           </w:p>
         </w:tc>
@@ -538,11 +663,22 @@
             <w:r>
               <w:rPr>
                 <w:rFonts w:eastAsia="Times New Roman" w:cs="Calibri"/>
+                <w:b/>
+                <w:bCs/>
                 <w:color w:val="000000"/>
                 <w:sz w:val="24"/>
                 <w:szCs w:val="24"/>
               </w:rPr>
-              <w:t xml:space="preserve">Availability for Interviews: </w:t>
+              <w:t>Availability for Interviews</w:t>
+            </w:r>
+            <w:r>
+              <w:rPr>
+                <w:rFonts w:eastAsia="Times New Roman" w:cs="Calibri"/>
+                <w:color w:val="000000"/>
+                <w:sz w:val="24"/>
+                <w:szCs w:val="24"/>
+              </w:rPr>
+              <w:t xml:space="preserve">: </w:t>
             </w:r>
           </w:p>
         </w:tc>
@@ -574,11 +710,22 @@
             <w:r>
               <w:rPr>
                 <w:rFonts w:eastAsia="Times New Roman" w:cs="Calibri"/>
+                <w:b/>
+                <w:bCs/>
                 <w:color w:val="000000"/>
                 <w:sz w:val="24"/>
                 <w:szCs w:val="24"/>
               </w:rPr>
-              <w:t xml:space="preserve">Languages: </w:t>
+              <w:t>Languages</w:t>
+            </w:r>
+            <w:r>
+              <w:rPr>
+                <w:rFonts w:eastAsia="Times New Roman" w:cs="Calibri"/>
+                <w:color w:val="000000"/>
+                <w:sz w:val="24"/>
+                <w:szCs w:val="24"/>
+              </w:rPr>
+              <w:t xml:space="preserve">: </w:t>
             </w:r>
           </w:p>
         </w:tc>
@@ -605,11 +752,22 @@
             <w:r>
               <w:rPr>
                 <w:rFonts w:eastAsia="Times New Roman" w:cs="Calibri"/>
+                <w:b/>
+                <w:bCs/>
                 <w:color w:val="000000"/>
                 <w:sz w:val="24"/>
                 <w:szCs w:val="24"/>
               </w:rPr>
-              <w:t xml:space="preserve">Date Form Submitted:   </w:t>
+              <w:t>Date Form Submitted</w:t>
+            </w:r>
+            <w:r>
+              <w:rPr>
+                <w:rFonts w:eastAsia="Times New Roman" w:cs="Calibri"/>
+                <w:color w:val="000000"/>
+                <w:sz w:val="24"/>
+                <w:szCs w:val="24"/>
+              </w:rPr>
+              <w:t xml:space="preserve">:   </w:t>
             </w:r>
           </w:p>
         </w:tc>
@@ -652,11 +810,22 @@
             <w:r>
               <w:rPr>
                 <w:rFonts w:eastAsia="Times New Roman" w:cs="Calibri"/>
+                <w:b/>
+                <w:bCs/>
                 <w:color w:val="000000"/>
                 <w:sz w:val="24"/>
                 <w:szCs w:val="24"/>
               </w:rPr>
-              <w:t>Confidentiality Agreement:</w:t>
+              <w:t>Confidentiality Agreement</w:t>
+            </w:r>
+            <w:r>
+              <w:rPr>
+                <w:rFonts w:eastAsia="Times New Roman" w:cs="Calibri"/>
+                <w:color w:val="000000"/>
+                <w:sz w:val="24"/>
+                <w:szCs w:val="24"/>
+              </w:rPr>
+              <w:t>:</w:t>
             </w:r>
           </w:p>
         </w:tc>
@@ -758,29 +927,7 @@
                 <w:sz w:val="24"/>
                 <w:szCs w:val="24"/>
               </w:rPr>
-              <w:t xml:space="preserve"> to keep Naas clients’ </w:t>
-            </w:r>
-            <w:proofErr w:type="gramStart"/>
-            <w:r>
-              <w:rPr>
-                <w:rFonts w:eastAsia="Times New Roman" w:cs="Calibri"/>
-                <w:i/>
-                <w:iCs/>
-                <w:sz w:val="24"/>
-                <w:szCs w:val="24"/>
-              </w:rPr>
-              <w:t>information as</w:t>
-            </w:r>
-            <w:proofErr w:type="gramEnd"/>
-            <w:r>
-              <w:rPr>
-                <w:rFonts w:eastAsia="Times New Roman" w:cs="Calibri"/>
-                <w:i/>
-                <w:iCs/>
-                <w:sz w:val="24"/>
-                <w:szCs w:val="24"/>
-              </w:rPr>
-              <w:t xml:space="preserve"> private &amp; confidential and shall not to approach them directly or indirectly. (d) </w:t>
+              <w:t xml:space="preserve"> to keep Naas clients’ information as private &amp; confidential and shall not to approach them directly or indirectly. (d) </w:t>
             </w:r>
             <w:r>
               <w:rPr>
@@ -900,8 +1047,12 @@
     <w:p/>
     <w:p/>
     <w:sectPr>
-      <w:headerReference w:type="default" r:id="rId8"/>
-      <w:footerReference w:type="default" r:id="rId9"/>
+      <w:headerReference w:type="even" r:id="rId8"/>
+      <w:headerReference w:type="default" r:id="rId9"/>
+      <w:footerReference w:type="even" r:id="rId10"/>
+      <w:footerReference w:type="default" r:id="rId11"/>
+      <w:headerReference w:type="first" r:id="rId12"/>
+      <w:footerReference w:type="first" r:id="rId13"/>
       <w:pgSz w:w="12240" w:h="15840"/>
       <w:pgMar w:top="1440" w:right="1800" w:bottom="1440" w:left="1800" w:header="720" w:footer="720" w:gutter="0"/>
       <w:cols w:space="720"/>
@@ -934,6 +1085,16 @@
 <w:ftr xmlns:wpc="http://schemas.microsoft.com/office/word/2010/wordprocessingCanvas" xmlns:cx="http://schemas.microsoft.com/office/drawing/2014/chartex" xmlns:cx1="http://schemas.microsoft.com/office/drawing/2015/9/8/chartex" xmlns:cx2="http://schemas.microsoft.com/office/drawing/2015/10/21/chartex" xmlns:cx3="http://schemas.microsoft.com/office/drawing/2016/5/9/chartex" xmlns:cx4="http://schemas.microsoft.com/office/drawing/2016/5/10/chartex" xmlns:cx5="http://schemas.microsoft.com/office/drawing/2016/5/11/chartex" xmlns:cx6="http://schemas.microsoft.com/office/drawing/2016/5/12/chartex" xmlns:cx7="http://schemas.microsoft.com/office/drawing/2016/5/13/chartex" xmlns:cx8="http://schemas.microsoft.com/office/drawing/2016/5/14/chartex" xmlns:mc="http://schemas.openxmlformats.org/markup-compatibility/2006" xmlns:aink="http://schemas.microsoft.com/office/drawing/2016/ink" xmlns:am3d="http://schemas.microsoft.com/office/drawing/2017/model3d" xmlns:o="urn:schemas-microsoft-com:office:office" xmlns:oel="http://schemas.microsoft.com/office/2019/extlst" xmlns:r="http://schemas.openxmlformats.org/officeDocument/2006/relationships" xmlns:m="http://schemas.openxmlformats.org/officeDocument/2006/math" xmlns:v="urn:schemas-microsoft-com:vml" xmlns:wp14="http://schemas.microsoft.com/office/word/2010/wordprocessingDrawing" xmlns:wp="http://schemas.openxmlformats.org/drawingml/2006/wordprocessingDrawing" xmlns:w10="urn:schemas-microsoft-com:office:word" xmlns:w="http://schemas.openxmlformats.org/wordprocessingml/2006/main" xmlns:w14="http://schemas.microsoft.com/office/word/2010/wordml" xmlns:w15="http://schemas.microsoft.com/office/word/2012/wordml" xmlns:w16cex="http://schemas.microsoft.com/office/word/2018/wordml/cex" xmlns:w16cid="http://schemas.microsoft.com/office/word/2016/wordml/cid" xmlns:w16="http://schemas.microsoft.com/office/word/2018/wordml" xmlns:w16du="http://schemas.microsoft.com/office/word/2023/wordml/word16du" xmlns:w16sdtdh="http://schemas.microsoft.com/office/word/2020/wordml/sdtdatahash" xmlns:w16se="http://schemas.microsoft.com/office/word/2015/wordml/symex" xmlns:wpg="http://schemas.microsoft.com/office/word/2010/wordprocessingGroup" xmlns:wpi="http://schemas.microsoft.com/office/word/2010/wordprocessingInk" xmlns:wne="http://schemas.microsoft.com/office/word/2006/wordml" xmlns:wps="http://schemas.microsoft.com/office/word/2010/wordprocessingShape" mc:Ignorable="w14 w15 w16se w16cid w16 w16cex w16sdtdh w16du wp14">
   <w:p>
     <w:pPr>
+      <w:pStyle w:val="Footer"/>
+    </w:pPr>
+  </w:p>
+</w:ftr>
+</file>
+
+<file path=word/footer2.xml><?xml version="1.0" encoding="utf-8"?>
+<w:ftr xmlns:wpc="http://schemas.microsoft.com/office/word/2010/wordprocessingCanvas" xmlns:cx="http://schemas.microsoft.com/office/drawing/2014/chartex" xmlns:cx1="http://schemas.microsoft.com/office/drawing/2015/9/8/chartex" xmlns:cx2="http://schemas.microsoft.com/office/drawing/2015/10/21/chartex" xmlns:cx3="http://schemas.microsoft.com/office/drawing/2016/5/9/chartex" xmlns:cx4="http://schemas.microsoft.com/office/drawing/2016/5/10/chartex" xmlns:cx5="http://schemas.microsoft.com/office/drawing/2016/5/11/chartex" xmlns:cx6="http://schemas.microsoft.com/office/drawing/2016/5/12/chartex" xmlns:cx7="http://schemas.microsoft.com/office/drawing/2016/5/13/chartex" xmlns:cx8="http://schemas.microsoft.com/office/drawing/2016/5/14/chartex" xmlns:mc="http://schemas.openxmlformats.org/markup-compatibility/2006" xmlns:aink="http://schemas.microsoft.com/office/drawing/2016/ink" xmlns:am3d="http://schemas.microsoft.com/office/drawing/2017/model3d" xmlns:o="urn:schemas-microsoft-com:office:office" xmlns:oel="http://schemas.microsoft.com/office/2019/extlst" xmlns:r="http://schemas.openxmlformats.org/officeDocument/2006/relationships" xmlns:m="http://schemas.openxmlformats.org/officeDocument/2006/math" xmlns:v="urn:schemas-microsoft-com:vml" xmlns:wp14="http://schemas.microsoft.com/office/word/2010/wordprocessingDrawing" xmlns:wp="http://schemas.openxmlformats.org/drawingml/2006/wordprocessingDrawing" xmlns:w10="urn:schemas-microsoft-com:office:word" xmlns:w="http://schemas.openxmlformats.org/wordprocessingml/2006/main" xmlns:w14="http://schemas.microsoft.com/office/word/2010/wordml" xmlns:w15="http://schemas.microsoft.com/office/word/2012/wordml" xmlns:w16cex="http://schemas.microsoft.com/office/word/2018/wordml/cex" xmlns:w16cid="http://schemas.microsoft.com/office/word/2016/wordml/cid" xmlns:w16="http://schemas.microsoft.com/office/word/2018/wordml" xmlns:w16du="http://schemas.microsoft.com/office/word/2023/wordml/word16du" xmlns:w16sdtdh="http://schemas.microsoft.com/office/word/2020/wordml/sdtdatahash" xmlns:w16se="http://schemas.microsoft.com/office/word/2015/wordml/symex" xmlns:wpg="http://schemas.microsoft.com/office/word/2010/wordprocessingGroup" xmlns:wpi="http://schemas.microsoft.com/office/word/2010/wordprocessingInk" xmlns:wne="http://schemas.microsoft.com/office/word/2006/wordml" xmlns:wps="http://schemas.microsoft.com/office/word/2010/wordprocessingShape" mc:Ignorable="w14 w15 w16se w16cid w16 w16cex w16sdtdh w16du wp14">
+  <w:p>
+    <w:pPr>
       <w:widowControl w:val="0"/>
       <w:autoSpaceDE w:val="0"/>
       <w:autoSpaceDN w:val="0"/>
@@ -1104,7 +1265,25 @@
         <w:sz w:val="16"/>
         <w:szCs w:val="16"/>
       </w:rPr>
-      <w:t>Office 904, 9</w:t>
+      <w:t>Office 904</w:t>
+    </w:r>
+    <w:r>
+      <w:rPr>
+        <w:rFonts w:asciiTheme="majorHAnsi" w:eastAsia="Times New Roman" w:hAnsiTheme="majorHAnsi" w:cstheme="majorHAnsi"/>
+        <w:color w:val="A6A6A6"/>
+        <w:sz w:val="16"/>
+        <w:szCs w:val="16"/>
+      </w:rPr>
+      <w:t>/905</w:t>
+    </w:r>
+    <w:r>
+      <w:rPr>
+        <w:rFonts w:asciiTheme="majorHAnsi" w:eastAsia="Times New Roman" w:hAnsiTheme="majorHAnsi" w:cstheme="majorHAnsi"/>
+        <w:color w:val="A6A6A6"/>
+        <w:sz w:val="16"/>
+        <w:szCs w:val="16"/>
+      </w:rPr>
+      <w:t>, 9</w:t>
     </w:r>
     <w:r>
       <w:rPr>
@@ -1189,7 +1368,27 @@
         <w:sz w:val="16"/>
         <w:szCs w:val="16"/>
       </w:rPr>
-      <w:t>50293</w:t>
+      <w:t>50</w:t>
+    </w:r>
+    <w:r>
+      <w:rPr>
+        <w:rFonts w:asciiTheme="majorHAnsi" w:eastAsia="Times New Roman" w:hAnsiTheme="majorHAnsi" w:cstheme="majorHAnsi"/>
+        <w:color w:val="A6A6A6"/>
+        <w:w w:val="95"/>
+        <w:sz w:val="16"/>
+        <w:szCs w:val="16"/>
+      </w:rPr>
+      <w:t>0</w:t>
+    </w:r>
+    <w:r>
+      <w:rPr>
+        <w:rFonts w:asciiTheme="majorHAnsi" w:eastAsia="Times New Roman" w:hAnsiTheme="majorHAnsi" w:cstheme="majorHAnsi"/>
+        <w:color w:val="A6A6A6"/>
+        <w:w w:val="95"/>
+        <w:sz w:val="16"/>
+        <w:szCs w:val="16"/>
+      </w:rPr>
+      <w:t>828</w:t>
     </w:r>
     <w:r>
       <w:rPr>
@@ -1382,43 +1581,7 @@
         <w:sz w:val="16"/>
         <w:szCs w:val="16"/>
       </w:rPr>
-      <w:t>44</w:t>
-    </w:r>
-    <w:r>
-      <w:rPr>
-        <w:rFonts w:asciiTheme="majorHAnsi" w:eastAsia="Times New Roman" w:hAnsiTheme="majorHAnsi" w:cstheme="majorHAnsi"/>
-        <w:color w:val="A6A6A6"/>
-        <w:sz w:val="16"/>
-        <w:szCs w:val="16"/>
-      </w:rPr>
-      <w:t xml:space="preserve"> </w:t>
-    </w:r>
-    <w:r>
-      <w:rPr>
-        <w:rFonts w:asciiTheme="majorHAnsi" w:eastAsia="Times New Roman" w:hAnsiTheme="majorHAnsi" w:cstheme="majorHAnsi"/>
-        <w:color w:val="A6A6A6"/>
-        <w:sz w:val="16"/>
-        <w:szCs w:val="16"/>
-      </w:rPr>
-      <w:t>33</w:t>
-    </w:r>
-    <w:r>
-      <w:rPr>
-        <w:rFonts w:asciiTheme="majorHAnsi" w:eastAsia="Times New Roman" w:hAnsiTheme="majorHAnsi" w:cstheme="majorHAnsi"/>
-        <w:color w:val="A6A6A6"/>
-        <w:sz w:val="16"/>
-        <w:szCs w:val="16"/>
-      </w:rPr>
-      <w:t xml:space="preserve"> </w:t>
-    </w:r>
-    <w:r>
-      <w:rPr>
-        <w:rFonts w:asciiTheme="majorHAnsi" w:eastAsia="Times New Roman" w:hAnsiTheme="majorHAnsi" w:cstheme="majorHAnsi"/>
-        <w:color w:val="A6A6A6"/>
-        <w:sz w:val="16"/>
-        <w:szCs w:val="16"/>
-      </w:rPr>
-      <w:t>6697</w:t>
+      <w:t>44 33 6697</w:t>
     </w:r>
   </w:p>
   <w:p>
@@ -1618,8 +1781,20 @@
       </w:rPr>
       <w:br/>
     </w:r>
+    <w:r>
+      <w:rPr>
+        <w:rStyle w:val="Hyperlink"/>
+        <w:rFonts w:asciiTheme="majorHAnsi" w:eastAsia="Times New Roman" w:hAnsiTheme="majorHAnsi" w:cstheme="majorHAnsi"/>
+        <w:b/>
+        <w:bCs/>
+        <w:spacing w:val="13"/>
+        <w:sz w:val="18"/>
+        <w:szCs w:val="18"/>
+        <w:u w:val="none"/>
+      </w:rPr>
+      <w:t>www.</w:t>
+    </w:r>
     <w:hyperlink r:id="rId1" w:history="1">
-      <w:proofErr w:type="spellStart"/>
       <w:r>
         <w:rPr>
           <w:rStyle w:val="Hyperlink"/>
@@ -1629,10 +1804,10 @@
           <w:spacing w:val="13"/>
           <w:sz w:val="18"/>
           <w:szCs w:val="18"/>
+          <w:u w:val="none"/>
         </w:rPr>
         <w:t>naas</w:t>
       </w:r>
-      <w:proofErr w:type="spellEnd"/>
       <w:r>
         <w:rPr>
           <w:rStyle w:val="Hyperlink"/>
@@ -1642,6 +1817,7 @@
           <w:spacing w:val="-22"/>
           <w:sz w:val="18"/>
           <w:szCs w:val="18"/>
+          <w:u w:val="none"/>
         </w:rPr>
         <w:t xml:space="preserve"> </w:t>
       </w:r>
@@ -1654,6 +1830,7 @@
           <w:spacing w:val="13"/>
           <w:sz w:val="18"/>
           <w:szCs w:val="18"/>
+          <w:u w:val="none"/>
         </w:rPr>
         <w:t>.ae</w:t>
       </w:r>
@@ -1682,9 +1859,17 @@
       <mc:AlternateContent>
         <mc:Choice Requires="wpg">
           <w:drawing>
-            <wp:inline distT="0" distB="0" distL="0" distR="0" wp14:anchorId="6DBC5CC8" wp14:editId="6E406096">
+            <wp:anchor distT="0" distB="0" distL="114300" distR="114300" simplePos="0" relativeHeight="251660288" behindDoc="0" locked="0" layoutInCell="1" allowOverlap="1" wp14:anchorId="6DBC5CC8" wp14:editId="7DD6F06B">
+              <wp:simplePos x="1479550" y="9588500"/>
+              <wp:positionH relativeFrom="margin">
+                <wp:align>center</wp:align>
+              </wp:positionH>
+              <wp:positionV relativeFrom="margin">
+                <wp:align>bottom</wp:align>
+              </wp:positionV>
               <wp:extent cx="173990" cy="12700"/>
               <wp:effectExtent l="0" t="0" r="0" b="0"/>
+              <wp:wrapSquare wrapText="bothSides"/>
               <wp:docPr id="1673231817" name="Group 1"/>
               <wp:cNvGraphicFramePr>
                 <a:graphicFrameLocks xmlns:a="http://schemas.openxmlformats.org/drawingml/2006/main"/>
@@ -1742,19 +1927,29 @@
                   </wpg:wgp>
                 </a:graphicData>
               </a:graphic>
-            </wp:inline>
+            </wp:anchor>
           </w:drawing>
         </mc:Choice>
         <mc:Fallback>
           <w:pict>
-            <v:group w14:anchorId="6104A7AE" id="Group 1" o:spid="_x0000_s1026" style="width:13.7pt;height:1pt;mso-position-horizontal-relative:char;mso-position-vertical-relative:line" coordsize="274,20" o:gfxdata="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">
+            <v:group w14:anchorId="018BF7E3" id="Group 1" o:spid="_x0000_s1026" style="position:absolute;margin-left:0;margin-top:0;width:13.7pt;height:1pt;z-index:251660288;mso-position-horizontal:center;mso-position-horizontal-relative:margin;mso-position-vertical:bottom;mso-position-vertical-relative:margin" coordsize="274,20" o:gfxdata="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">
               <v:rect id="Rectangle 2" o:spid="_x0000_s1027" style="position:absolute;width:274;height:20;visibility:visible;mso-wrap-style:square;v-text-anchor:top" o:gfxdata="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" fillcolor="#a6a6a6" stroked="f"/>
-              <w10:anchorlock/>
+              <w10:wrap type="square" anchorx="margin" anchory="margin"/>
             </v:group>
           </w:pict>
         </mc:Fallback>
       </mc:AlternateContent>
     </w:r>
+  </w:p>
+</w:ftr>
+</file>
+
+<file path=word/footer3.xml><?xml version="1.0" encoding="utf-8"?>
+<w:ftr xmlns:wpc="http://schemas.microsoft.com/office/word/2010/wordprocessingCanvas" xmlns:cx="http://schemas.microsoft.com/office/drawing/2014/chartex" xmlns:cx1="http://schemas.microsoft.com/office/drawing/2015/9/8/chartex" xmlns:cx2="http://schemas.microsoft.com/office/drawing/2015/10/21/chartex" xmlns:cx3="http://schemas.microsoft.com/office/drawing/2016/5/9/chartex" xmlns:cx4="http://schemas.microsoft.com/office/drawing/2016/5/10/chartex" xmlns:cx5="http://schemas.microsoft.com/office/drawing/2016/5/11/chartex" xmlns:cx6="http://schemas.microsoft.com/office/drawing/2016/5/12/chartex" xmlns:cx7="http://schemas.microsoft.com/office/drawing/2016/5/13/chartex" xmlns:cx8="http://schemas.microsoft.com/office/drawing/2016/5/14/chartex" xmlns:mc="http://schemas.openxmlformats.org/markup-compatibility/2006" xmlns:aink="http://schemas.microsoft.com/office/drawing/2016/ink" xmlns:am3d="http://schemas.microsoft.com/office/drawing/2017/model3d" xmlns:o="urn:schemas-microsoft-com:office:office" xmlns:oel="http://schemas.microsoft.com/office/2019/extlst" xmlns:r="http://schemas.openxmlformats.org/officeDocument/2006/relationships" xmlns:m="http://schemas.openxmlformats.org/officeDocument/2006/math" xmlns:v="urn:schemas-microsoft-com:vml" xmlns:wp14="http://schemas.microsoft.com/office/word/2010/wordprocessingDrawing" xmlns:wp="http://schemas.openxmlformats.org/drawingml/2006/wordprocessingDrawing" xmlns:w10="urn:schemas-microsoft-com:office:word" xmlns:w="http://schemas.openxmlformats.org/wordprocessingml/2006/main" xmlns:w14="http://schemas.microsoft.com/office/word/2010/wordml" xmlns:w15="http://schemas.microsoft.com/office/word/2012/wordml" xmlns:w16cex="http://schemas.microsoft.com/office/word/2018/wordml/cex" xmlns:w16cid="http://schemas.microsoft.com/office/word/2016/wordml/cid" xmlns:w16="http://schemas.microsoft.com/office/word/2018/wordml" xmlns:w16du="http://schemas.microsoft.com/office/word/2023/wordml/word16du" xmlns:w16sdtdh="http://schemas.microsoft.com/office/word/2020/wordml/sdtdatahash" xmlns:w16se="http://schemas.microsoft.com/office/word/2015/wordml/symex" xmlns:wpg="http://schemas.microsoft.com/office/word/2010/wordprocessingGroup" xmlns:wpi="http://schemas.microsoft.com/office/word/2010/wordprocessingInk" xmlns:wne="http://schemas.microsoft.com/office/word/2006/wordml" xmlns:wps="http://schemas.microsoft.com/office/word/2010/wordprocessingShape" mc:Ignorable="w14 w15 w16se w16cid w16 w16cex w16sdtdh w16du wp14">
+  <w:p>
+    <w:pPr>
+      <w:pStyle w:val="Footer"/>
+    </w:pPr>
   </w:p>
 </w:ftr>
 </file>
@@ -1779,6 +1974,16 @@
 </file>
 
 <file path=word/header1.xml><?xml version="1.0" encoding="utf-8"?>
+<w:hdr xmlns:wpc="http://schemas.microsoft.com/office/word/2010/wordprocessingCanvas" xmlns:cx="http://schemas.microsoft.com/office/drawing/2014/chartex" xmlns:cx1="http://schemas.microsoft.com/office/drawing/2015/9/8/chartex" xmlns:cx2="http://schemas.microsoft.com/office/drawing/2015/10/21/chartex" xmlns:cx3="http://schemas.microsoft.com/office/drawing/2016/5/9/chartex" xmlns:cx4="http://schemas.microsoft.com/office/drawing/2016/5/10/chartex" xmlns:cx5="http://schemas.microsoft.com/office/drawing/2016/5/11/chartex" xmlns:cx6="http://schemas.microsoft.com/office/drawing/2016/5/12/chartex" xmlns:cx7="http://schemas.microsoft.com/office/drawing/2016/5/13/chartex" xmlns:cx8="http://schemas.microsoft.com/office/drawing/2016/5/14/chartex" xmlns:mc="http://schemas.openxmlformats.org/markup-compatibility/2006" xmlns:aink="http://schemas.microsoft.com/office/drawing/2016/ink" xmlns:am3d="http://schemas.microsoft.com/office/drawing/2017/model3d" xmlns:o="urn:schemas-microsoft-com:office:office" xmlns:oel="http://schemas.microsoft.com/office/2019/extlst" xmlns:r="http://schemas.openxmlformats.org/officeDocument/2006/relationships" xmlns:m="http://schemas.openxmlformats.org/officeDocument/2006/math" xmlns:v="urn:schemas-microsoft-com:vml" xmlns:wp14="http://schemas.microsoft.com/office/word/2010/wordprocessingDrawing" xmlns:wp="http://schemas.openxmlformats.org/drawingml/2006/wordprocessingDrawing" xmlns:w10="urn:schemas-microsoft-com:office:word" xmlns:w="http://schemas.openxmlformats.org/wordprocessingml/2006/main" xmlns:w14="http://schemas.microsoft.com/office/word/2010/wordml" xmlns:w15="http://schemas.microsoft.com/office/word/2012/wordml" xmlns:w16cex="http://schemas.microsoft.com/office/word/2018/wordml/cex" xmlns:w16cid="http://schemas.microsoft.com/office/word/2016/wordml/cid" xmlns:w16="http://schemas.microsoft.com/office/word/2018/wordml" xmlns:w16du="http://schemas.microsoft.com/office/word/2023/wordml/word16du" xmlns:w16sdtdh="http://schemas.microsoft.com/office/word/2020/wordml/sdtdatahash" xmlns:w16se="http://schemas.microsoft.com/office/word/2015/wordml/symex" xmlns:wpg="http://schemas.microsoft.com/office/word/2010/wordprocessingGroup" xmlns:wpi="http://schemas.microsoft.com/office/word/2010/wordprocessingInk" xmlns:wne="http://schemas.microsoft.com/office/word/2006/wordml" xmlns:wps="http://schemas.microsoft.com/office/word/2010/wordprocessingShape" mc:Ignorable="w14 w15 w16se w16cid w16 w16cex w16sdtdh w16du wp14">
+  <w:p>
+    <w:pPr>
+      <w:pStyle w:val="Header"/>
+    </w:pPr>
+  </w:p>
+</w:hdr>
+</file>
+
+<file path=word/header2.xml><?xml version="1.0" encoding="utf-8"?>
 <w:hdr xmlns:wpc="http://schemas.microsoft.com/office/word/2010/wordprocessingCanvas" xmlns:cx="http://schemas.microsoft.com/office/drawing/2014/chartex" xmlns:cx1="http://schemas.microsoft.com/office/drawing/2015/9/8/chartex" xmlns:cx2="http://schemas.microsoft.com/office/drawing/2015/10/21/chartex" xmlns:cx3="http://schemas.microsoft.com/office/drawing/2016/5/9/chartex" xmlns:cx4="http://schemas.microsoft.com/office/drawing/2016/5/10/chartex" xmlns:cx5="http://schemas.microsoft.com/office/drawing/2016/5/11/chartex" xmlns:cx6="http://schemas.microsoft.com/office/drawing/2016/5/12/chartex" xmlns:cx7="http://schemas.microsoft.com/office/drawing/2016/5/13/chartex" xmlns:cx8="http://schemas.microsoft.com/office/drawing/2016/5/14/chartex" xmlns:mc="http://schemas.openxmlformats.org/markup-compatibility/2006" xmlns:aink="http://schemas.microsoft.com/office/drawing/2016/ink" xmlns:am3d="http://schemas.microsoft.com/office/drawing/2017/model3d" xmlns:o="urn:schemas-microsoft-com:office:office" xmlns:oel="http://schemas.microsoft.com/office/2019/extlst" xmlns:r="http://schemas.openxmlformats.org/officeDocument/2006/relationships" xmlns:m="http://schemas.openxmlformats.org/officeDocument/2006/math" xmlns:v="urn:schemas-microsoft-com:vml" xmlns:wp14="http://schemas.microsoft.com/office/word/2010/wordprocessingDrawing" xmlns:wp="http://schemas.openxmlformats.org/drawingml/2006/wordprocessingDrawing" xmlns:w10="urn:schemas-microsoft-com:office:word" xmlns:w="http://schemas.openxmlformats.org/wordprocessingml/2006/main" xmlns:w14="http://schemas.microsoft.com/office/word/2010/wordml" xmlns:w15="http://schemas.microsoft.com/office/word/2012/wordml" xmlns:w16cex="http://schemas.microsoft.com/office/word/2018/wordml/cex" xmlns:w16cid="http://schemas.microsoft.com/office/word/2016/wordml/cid" xmlns:w16="http://schemas.microsoft.com/office/word/2018/wordml" xmlns:w16du="http://schemas.microsoft.com/office/word/2023/wordml/word16du" xmlns:w16sdtdh="http://schemas.microsoft.com/office/word/2020/wordml/sdtdatahash" xmlns:w16se="http://schemas.microsoft.com/office/word/2015/wordml/symex" xmlns:wpg="http://schemas.microsoft.com/office/word/2010/wordprocessingGroup" xmlns:wpi="http://schemas.microsoft.com/office/word/2010/wordprocessingInk" xmlns:wne="http://schemas.microsoft.com/office/word/2006/wordml" xmlns:wps="http://schemas.microsoft.com/office/word/2010/wordprocessingShape" mc:Ignorable="w14 w15 w16se w16cid w16 w16cex w16sdtdh w16du wp14">
   <w:p>
     <w:pPr>
@@ -1854,6 +2059,16 @@
       </w:rPr>
       <w:t xml:space="preserve">  </w:t>
     </w:r>
+  </w:p>
+</w:hdr>
+</file>
+
+<file path=word/header3.xml><?xml version="1.0" encoding="utf-8"?>
+<w:hdr xmlns:wpc="http://schemas.microsoft.com/office/word/2010/wordprocessingCanvas" xmlns:cx="http://schemas.microsoft.com/office/drawing/2014/chartex" xmlns:cx1="http://schemas.microsoft.com/office/drawing/2015/9/8/chartex" xmlns:cx2="http://schemas.microsoft.com/office/drawing/2015/10/21/chartex" xmlns:cx3="http://schemas.microsoft.com/office/drawing/2016/5/9/chartex" xmlns:cx4="http://schemas.microsoft.com/office/drawing/2016/5/10/chartex" xmlns:cx5="http://schemas.microsoft.com/office/drawing/2016/5/11/chartex" xmlns:cx6="http://schemas.microsoft.com/office/drawing/2016/5/12/chartex" xmlns:cx7="http://schemas.microsoft.com/office/drawing/2016/5/13/chartex" xmlns:cx8="http://schemas.microsoft.com/office/drawing/2016/5/14/chartex" xmlns:mc="http://schemas.openxmlformats.org/markup-compatibility/2006" xmlns:aink="http://schemas.microsoft.com/office/drawing/2016/ink" xmlns:am3d="http://schemas.microsoft.com/office/drawing/2017/model3d" xmlns:o="urn:schemas-microsoft-com:office:office" xmlns:oel="http://schemas.microsoft.com/office/2019/extlst" xmlns:r="http://schemas.openxmlformats.org/officeDocument/2006/relationships" xmlns:m="http://schemas.openxmlformats.org/officeDocument/2006/math" xmlns:v="urn:schemas-microsoft-com:vml" xmlns:wp14="http://schemas.microsoft.com/office/word/2010/wordprocessingDrawing" xmlns:wp="http://schemas.openxmlformats.org/drawingml/2006/wordprocessingDrawing" xmlns:w10="urn:schemas-microsoft-com:office:word" xmlns:w="http://schemas.openxmlformats.org/wordprocessingml/2006/main" xmlns:w14="http://schemas.microsoft.com/office/word/2010/wordml" xmlns:w15="http://schemas.microsoft.com/office/word/2012/wordml" xmlns:w16cex="http://schemas.microsoft.com/office/word/2018/wordml/cex" xmlns:w16cid="http://schemas.microsoft.com/office/word/2016/wordml/cid" xmlns:w16="http://schemas.microsoft.com/office/word/2018/wordml" xmlns:w16du="http://schemas.microsoft.com/office/word/2023/wordml/word16du" xmlns:w16sdtdh="http://schemas.microsoft.com/office/word/2020/wordml/sdtdatahash" xmlns:w16se="http://schemas.microsoft.com/office/word/2015/wordml/symex" xmlns:wpg="http://schemas.microsoft.com/office/word/2010/wordprocessingGroup" xmlns:wpi="http://schemas.microsoft.com/office/word/2010/wordprocessingInk" xmlns:wne="http://schemas.microsoft.com/office/word/2006/wordml" xmlns:wps="http://schemas.microsoft.com/office/word/2010/wordprocessingShape" mc:Ignorable="w14 w15 w16se w16cid w16 w16cex w16sdtdh w16du wp14">
+  <w:p>
+    <w:pPr>
+      <w:pStyle w:val="Header"/>
+    </w:pPr>
   </w:p>
 </w:hdr>
 </file>

</xml_diff>